<commit_message>
New additions to the outline after discussions with headinthebox
</commit_message>
<xml_diff>
--- a/report/Outline.docx
+++ b/report/Outline.docx
@@ -584,6 +584,8 @@
         </w:rPr>
         <w:t>What is it?</w:t>
       </w:r>
+      <w:bookmarkStart w:id="0" w:name="_GoBack"/>
+      <w:bookmarkEnd w:id="0"/>
     </w:p>
     <w:p>
       <w:pPr>
@@ -780,54 +782,20 @@
         <w:rPr>
           <w:lang w:val="en-US"/>
         </w:rPr>
-        <w:t>Within Rx/</w:t>
-      </w:r>
-      <w:proofErr w:type="spellStart"/>
-      <w:r>
-        <w:rPr>
-          <w:lang w:val="en-US"/>
-        </w:rPr>
-        <w:t>ReactiveStreams</w:t>
-      </w:r>
-      <w:proofErr w:type="spellEnd"/>
-      <w:r>
-        <w:rPr>
-          <w:lang w:val="en-US"/>
-        </w:rPr>
-        <w:t>/</w:t>
-      </w:r>
-      <w:proofErr w:type="spellStart"/>
-      <w:r>
-        <w:rPr>
-          <w:lang w:val="en-US"/>
-        </w:rPr>
-        <w:t>etc</w:t>
-      </w:r>
-      <w:proofErr w:type="spellEnd"/>
+        <w:t>R</w:t>
+      </w:r>
+      <w:r>
+        <w:rPr>
+          <w:lang w:val="en-US"/>
+        </w:rPr>
+        <w:t>eactive programming</w:t>
+      </w:r>
     </w:p>
     <w:p>
       <w:pPr>
         <w:pStyle w:val="Lijstalinea"/>
         <w:numPr>
           <w:ilvl w:val="3"/>
-          <w:numId w:val="2"/>
-        </w:numPr>
-        <w:rPr>
-          <w:lang w:val="en-US"/>
-        </w:rPr>
-      </w:pPr>
-      <w:r>
-        <w:rPr>
-          <w:lang w:val="en-US"/>
-        </w:rPr>
-        <w:t>See:</w:t>
-      </w:r>
-    </w:p>
-    <w:p>
-      <w:pPr>
-        <w:pStyle w:val="Lijstalinea"/>
-        <w:numPr>
-          <w:ilvl w:val="4"/>
           <w:numId w:val="2"/>
         </w:numPr>
         <w:rPr>
@@ -848,7 +816,7 @@
       <w:pPr>
         <w:pStyle w:val="Lijstalinea"/>
         <w:numPr>
-          <w:ilvl w:val="4"/>
+          <w:ilvl w:val="3"/>
           <w:numId w:val="2"/>
         </w:numPr>
         <w:rPr>
@@ -869,6 +837,32 @@
       <w:pPr>
         <w:pStyle w:val="Lijstalinea"/>
         <w:numPr>
+          <w:ilvl w:val="3"/>
+          <w:numId w:val="2"/>
+        </w:numPr>
+        <w:rPr>
+          <w:lang w:val="en-US"/>
+        </w:rPr>
+      </w:pPr>
+      <w:proofErr w:type="spellStart"/>
+      <w:r>
+        <w:rPr>
+          <w:lang w:val="en-US"/>
+        </w:rPr>
+        <w:t>Lossy</w:t>
+      </w:r>
+      <w:proofErr w:type="spellEnd"/>
+      <w:r>
+        <w:rPr>
+          <w:lang w:val="en-US"/>
+        </w:rPr>
+        <w:t xml:space="preserve"> (packets being dropped)</w:t>
+      </w:r>
+    </w:p>
+    <w:p>
+      <w:pPr>
+        <w:pStyle w:val="Lijstalinea"/>
+        <w:numPr>
           <w:ilvl w:val="4"/>
           <w:numId w:val="2"/>
         </w:numPr>
@@ -876,7 +870,385 @@
           <w:lang w:val="en-US"/>
         </w:rPr>
       </w:pPr>
-      <w:hyperlink r:id="rId8" w:history="1">
+      <w:proofErr w:type="spellStart"/>
+      <w:r>
+        <w:rPr>
+          <w:lang w:val="en-US"/>
+        </w:rPr>
+        <w:t>Debounce</w:t>
+      </w:r>
+      <w:proofErr w:type="spellEnd"/>
+      <w:r>
+        <w:rPr>
+          <w:lang w:val="en-US"/>
+        </w:rPr>
+        <w:t xml:space="preserve"> (</w:t>
+      </w:r>
+      <w:proofErr w:type="spellStart"/>
+      <w:r>
+        <w:rPr>
+          <w:lang w:val="en-US"/>
+        </w:rPr>
+        <w:t>throttleWithTimeout</w:t>
+      </w:r>
+      <w:proofErr w:type="spellEnd"/>
+      <w:r>
+        <w:rPr>
+          <w:lang w:val="en-US"/>
+        </w:rPr>
+        <w:t>)</w:t>
+      </w:r>
+    </w:p>
+    <w:p>
+      <w:pPr>
+        <w:pStyle w:val="Lijstalinea"/>
+        <w:numPr>
+          <w:ilvl w:val="4"/>
+          <w:numId w:val="2"/>
+        </w:numPr>
+        <w:rPr>
+          <w:lang w:val="en-US"/>
+        </w:rPr>
+      </w:pPr>
+      <w:r>
+        <w:rPr>
+          <w:lang w:val="en-US"/>
+        </w:rPr>
+        <w:t>Throttling (</w:t>
+      </w:r>
+      <w:proofErr w:type="spellStart"/>
+      <w:r>
+        <w:rPr>
+          <w:lang w:val="en-US"/>
+        </w:rPr>
+        <w:t>throttleFirst</w:t>
+      </w:r>
+      <w:proofErr w:type="spellEnd"/>
+      <w:r>
+        <w:rPr>
+          <w:lang w:val="en-US"/>
+        </w:rPr>
+        <w:t>)</w:t>
+      </w:r>
+    </w:p>
+    <w:p>
+      <w:pPr>
+        <w:pStyle w:val="Lijstalinea"/>
+        <w:numPr>
+          <w:ilvl w:val="4"/>
+          <w:numId w:val="2"/>
+        </w:numPr>
+        <w:rPr>
+          <w:lang w:val="en-US"/>
+        </w:rPr>
+      </w:pPr>
+      <w:r>
+        <w:rPr>
+          <w:lang w:val="en-US"/>
+        </w:rPr>
+        <w:t>Sampling (</w:t>
+      </w:r>
+      <w:proofErr w:type="spellStart"/>
+      <w:r>
+        <w:rPr>
+          <w:lang w:val="en-US"/>
+        </w:rPr>
+        <w:t>throttleLast</w:t>
+      </w:r>
+      <w:proofErr w:type="spellEnd"/>
+      <w:r>
+        <w:rPr>
+          <w:lang w:val="en-US"/>
+        </w:rPr>
+        <w:t>)</w:t>
+      </w:r>
+    </w:p>
+    <w:p>
+      <w:pPr>
+        <w:pStyle w:val="Lijstalinea"/>
+        <w:numPr>
+          <w:ilvl w:val="4"/>
+          <w:numId w:val="2"/>
+        </w:numPr>
+        <w:rPr>
+          <w:lang w:val="en-US"/>
+        </w:rPr>
+      </w:pPr>
+      <w:proofErr w:type="spellStart"/>
+      <w:r>
+        <w:rPr>
+          <w:lang w:val="en-US"/>
+        </w:rPr>
+        <w:t>Pausable</w:t>
+      </w:r>
+      <w:proofErr w:type="spellEnd"/>
+      <w:r>
+        <w:rPr>
+          <w:lang w:val="en-US"/>
+        </w:rPr>
+        <w:t xml:space="preserve"> Observable in </w:t>
+      </w:r>
+      <w:proofErr w:type="spellStart"/>
+      <w:r>
+        <w:rPr>
+          <w:lang w:val="en-US"/>
+        </w:rPr>
+        <w:t>RxJS</w:t>
+      </w:r>
+      <w:proofErr w:type="spellEnd"/>
+      <w:r>
+        <w:rPr>
+          <w:lang w:val="en-US"/>
+        </w:rPr>
+        <w:t xml:space="preserve"> </w:t>
+      </w:r>
+    </w:p>
+    <w:p>
+      <w:pPr>
+        <w:pStyle w:val="Lijstalinea"/>
+        <w:numPr>
+          <w:ilvl w:val="3"/>
+          <w:numId w:val="2"/>
+        </w:numPr>
+        <w:rPr>
+          <w:lang w:val="en-US"/>
+        </w:rPr>
+      </w:pPr>
+      <w:r>
+        <w:rPr>
+          <w:lang w:val="en-US"/>
+        </w:rPr>
+        <w:t>Loss-less</w:t>
+      </w:r>
+    </w:p>
+    <w:p>
+      <w:pPr>
+        <w:pStyle w:val="Lijstalinea"/>
+        <w:numPr>
+          <w:ilvl w:val="4"/>
+          <w:numId w:val="2"/>
+        </w:numPr>
+        <w:rPr>
+          <w:lang w:val="en-US"/>
+        </w:rPr>
+      </w:pPr>
+      <w:r>
+        <w:rPr>
+          <w:lang w:val="en-US"/>
+        </w:rPr>
+        <w:t>Buffers and Windows</w:t>
+      </w:r>
+      <w:r>
+        <w:rPr>
+          <w:lang w:val="en-US"/>
+        </w:rPr>
+        <w:t xml:space="preserve"> (+ complex buffer constructs)</w:t>
+      </w:r>
+    </w:p>
+    <w:p>
+      <w:pPr>
+        <w:pStyle w:val="Lijstalinea"/>
+        <w:numPr>
+          <w:ilvl w:val="4"/>
+          <w:numId w:val="2"/>
+        </w:numPr>
+        <w:rPr>
+          <w:lang w:val="en-US"/>
+        </w:rPr>
+      </w:pPr>
+      <w:proofErr w:type="spellStart"/>
+      <w:r>
+        <w:rPr>
+          <w:lang w:val="en-US"/>
+        </w:rPr>
+        <w:t>Pausable</w:t>
+      </w:r>
+      <w:proofErr w:type="spellEnd"/>
+      <w:r>
+        <w:rPr>
+          <w:lang w:val="en-US"/>
+        </w:rPr>
+        <w:t xml:space="preserve"> buffers in </w:t>
+      </w:r>
+      <w:proofErr w:type="spellStart"/>
+      <w:r>
+        <w:rPr>
+          <w:lang w:val="en-US"/>
+        </w:rPr>
+        <w:t>RxJS</w:t>
+      </w:r>
+      <w:proofErr w:type="spellEnd"/>
+      <w:r>
+        <w:rPr>
+          <w:lang w:val="en-US"/>
+        </w:rPr>
+        <w:t xml:space="preserve"> </w:t>
+      </w:r>
+    </w:p>
+    <w:p>
+      <w:pPr>
+        <w:pStyle w:val="Lijstalinea"/>
+        <w:numPr>
+          <w:ilvl w:val="2"/>
+          <w:numId w:val="2"/>
+        </w:numPr>
+        <w:rPr>
+          <w:lang w:val="en-US"/>
+        </w:rPr>
+      </w:pPr>
+      <w:r>
+        <w:rPr>
+          <w:lang w:val="en-US"/>
+        </w:rPr>
+        <w:t>Transmission Control Protocol</w:t>
+      </w:r>
+    </w:p>
+    <w:p>
+      <w:pPr>
+        <w:pStyle w:val="Lijstalinea"/>
+        <w:numPr>
+          <w:ilvl w:val="3"/>
+          <w:numId w:val="2"/>
+        </w:numPr>
+        <w:rPr>
+          <w:rStyle w:val="Hyperlink"/>
+          <w:color w:val="auto"/>
+          <w:u w:val="none"/>
+          <w:lang w:val="en-US"/>
+        </w:rPr>
+      </w:pPr>
+      <w:hyperlink r:id="rId8" w:anchor="Flow_control" w:history="1">
+        <w:r>
+          <w:rPr>
+            <w:rStyle w:val="Hyperlink"/>
+            <w:lang w:val="en-US"/>
+          </w:rPr>
+          <w:t>https://en.wikipedia.org/wiki/Transmission_Control_Protocol#Flow_control</w:t>
+        </w:r>
+      </w:hyperlink>
+    </w:p>
+    <w:p>
+      <w:pPr>
+        <w:pStyle w:val="Lijstalinea"/>
+        <w:numPr>
+          <w:ilvl w:val="2"/>
+          <w:numId w:val="2"/>
+        </w:numPr>
+        <w:rPr>
+          <w:lang w:val="en-US"/>
+        </w:rPr>
+      </w:pPr>
+      <w:r>
+        <w:rPr>
+          <w:lang w:val="en-US"/>
+        </w:rPr>
+        <w:t xml:space="preserve">Reactive </w:t>
+      </w:r>
+      <w:r>
+        <w:rPr>
+          <w:lang w:val="en-US"/>
+        </w:rPr>
+        <w:t>P</w:t>
+      </w:r>
+      <w:r>
+        <w:rPr>
+          <w:lang w:val="en-US"/>
+        </w:rPr>
+        <w:t xml:space="preserve">ull </w:t>
+      </w:r>
+      <w:r>
+        <w:rPr>
+          <w:lang w:val="en-US"/>
+        </w:rPr>
+        <w:sym w:font="Wingdings" w:char="F0E0"/>
+      </w:r>
+      <w:r>
+        <w:rPr>
+          <w:lang w:val="en-US"/>
+        </w:rPr>
+        <w:t xml:space="preserve"> </w:t>
+      </w:r>
+      <w:proofErr w:type="spellStart"/>
+      <w:r>
+        <w:rPr>
+          <w:lang w:val="en-US"/>
+        </w:rPr>
+        <w:t>ReactiveStreams</w:t>
+      </w:r>
+      <w:proofErr w:type="spellEnd"/>
+    </w:p>
+    <w:p>
+      <w:pPr>
+        <w:pStyle w:val="Lijstalinea"/>
+        <w:numPr>
+          <w:ilvl w:val="3"/>
+          <w:numId w:val="2"/>
+        </w:numPr>
+        <w:rPr>
+          <w:lang w:val="en-US"/>
+        </w:rPr>
+      </w:pPr>
+      <w:r>
+        <w:rPr>
+          <w:lang w:val="en-US"/>
+        </w:rPr>
+        <w:t>This goes away from the actual push model</w:t>
+      </w:r>
+    </w:p>
+    <w:p>
+      <w:pPr>
+        <w:pStyle w:val="Lijstalinea"/>
+        <w:numPr>
+          <w:ilvl w:val="3"/>
+          <w:numId w:val="2"/>
+        </w:numPr>
+        <w:rPr>
+          <w:lang w:val="en-US"/>
+        </w:rPr>
+      </w:pPr>
+      <w:r>
+        <w:rPr>
+          <w:lang w:val="en-US"/>
+        </w:rPr>
+        <w:t>Problem with certain operators</w:t>
+      </w:r>
+    </w:p>
+    <w:p>
+      <w:pPr>
+        <w:pStyle w:val="Lijstalinea"/>
+        <w:numPr>
+          <w:ilvl w:val="3"/>
+          <w:numId w:val="2"/>
+        </w:numPr>
+        <w:rPr>
+          <w:lang w:val="en-US"/>
+        </w:rPr>
+      </w:pPr>
+      <w:r>
+        <w:rPr>
+          <w:lang w:val="en-US"/>
+        </w:rPr>
+        <w:t>You can’t use this on certain hot streams, such as UI events</w:t>
+      </w:r>
+      <w:r>
+        <w:rPr>
+          <w:lang w:val="en-US"/>
+        </w:rPr>
+        <w:t xml:space="preserve"> and time</w:t>
+      </w:r>
+    </w:p>
+    <w:p>
+      <w:pPr>
+        <w:pStyle w:val="Lijstalinea"/>
+        <w:numPr>
+          <w:ilvl w:val="3"/>
+          <w:numId w:val="2"/>
+        </w:numPr>
+        <w:rPr>
+          <w:lang w:val="en-US"/>
+        </w:rPr>
+      </w:pPr>
+      <w:hyperlink r:id="rId9" w:history="1">
         <w:r>
           <w:rPr>
             <w:rStyle w:val="Hyperlink"/>
@@ -890,14 +1262,14 @@
       <w:pPr>
         <w:pStyle w:val="Lijstalinea"/>
         <w:numPr>
-          <w:ilvl w:val="4"/>
-          <w:numId w:val="2"/>
-        </w:numPr>
-        <w:rPr>
-          <w:lang w:val="en-US"/>
-        </w:rPr>
-      </w:pPr>
-      <w:hyperlink r:id="rId9" w:anchor="Back-Pressure" w:history="1">
+          <w:ilvl w:val="3"/>
+          <w:numId w:val="2"/>
+        </w:numPr>
+        <w:rPr>
+          <w:lang w:val="en-US"/>
+        </w:rPr>
+      </w:pPr>
+      <w:hyperlink r:id="rId10" w:anchor="Back-Pressure" w:history="1">
         <w:r>
           <w:rPr>
             <w:rStyle w:val="Hyperlink"/>
@@ -911,6 +1283,351 @@
       <w:pPr>
         <w:pStyle w:val="Lijstalinea"/>
         <w:numPr>
+          <w:ilvl w:val="0"/>
+          <w:numId w:val="2"/>
+        </w:numPr>
+        <w:rPr>
+          <w:lang w:val="en-US"/>
+        </w:rPr>
+      </w:pPr>
+      <w:r>
+        <w:rPr>
+          <w:lang w:val="en-US"/>
+        </w:rPr>
+        <w:t>Backpressure can be solved with feedback control</w:t>
+      </w:r>
+    </w:p>
+    <w:p>
+      <w:pPr>
+        <w:pStyle w:val="Lijstalinea"/>
+        <w:numPr>
+          <w:ilvl w:val="1"/>
+          <w:numId w:val="2"/>
+        </w:numPr>
+        <w:rPr>
+          <w:lang w:val="en-US"/>
+        </w:rPr>
+      </w:pPr>
+      <w:r>
+        <w:rPr>
+          <w:lang w:val="en-US"/>
+        </w:rPr>
+        <w:t>This already is the essence of the solutions above (including Reactive Pull)</w:t>
+      </w:r>
+    </w:p>
+    <w:p>
+      <w:pPr>
+        <w:pStyle w:val="Lijstalinea"/>
+        <w:numPr>
+          <w:ilvl w:val="1"/>
+          <w:numId w:val="2"/>
+        </w:numPr>
+        <w:rPr>
+          <w:lang w:val="en-US"/>
+        </w:rPr>
+      </w:pPr>
+      <w:r>
+        <w:rPr>
+          <w:lang w:val="en-US"/>
+        </w:rPr>
+        <w:t>It is however not clear how the backpressure should be implemented on certain operators</w:t>
+      </w:r>
+    </w:p>
+    <w:p>
+      <w:pPr>
+        <w:pStyle w:val="Lijstalinea"/>
+        <w:numPr>
+          <w:ilvl w:val="1"/>
+          <w:numId w:val="2"/>
+        </w:numPr>
+        <w:rPr>
+          <w:lang w:val="en-US"/>
+        </w:rPr>
+      </w:pPr>
+      <w:r>
+        <w:rPr>
+          <w:lang w:val="en-US"/>
+        </w:rPr>
+        <w:t>Instead we try to apply backpressure on the source alone</w:t>
+      </w:r>
+    </w:p>
+    <w:p>
+      <w:pPr>
+        <w:pStyle w:val="Lijstalinea"/>
+        <w:numPr>
+          <w:ilvl w:val="1"/>
+          <w:numId w:val="2"/>
+        </w:numPr>
+        <w:rPr>
+          <w:lang w:val="en-US"/>
+        </w:rPr>
+      </w:pPr>
+      <w:r>
+        <w:rPr>
+          <w:lang w:val="en-US"/>
+        </w:rPr>
+        <w:t>We use feedback control for this</w:t>
+      </w:r>
+    </w:p>
+    <w:p>
+      <w:pPr>
+        <w:pStyle w:val="Lijstalinea"/>
+        <w:numPr>
+          <w:ilvl w:val="0"/>
+          <w:numId w:val="2"/>
+        </w:numPr>
+        <w:rPr>
+          <w:lang w:val="en-US"/>
+        </w:rPr>
+      </w:pPr>
+      <w:r>
+        <w:rPr>
+          <w:lang w:val="en-US"/>
+        </w:rPr>
+        <w:t>Feedback Control</w:t>
+      </w:r>
+    </w:p>
+    <w:p>
+      <w:pPr>
+        <w:pStyle w:val="Lijstalinea"/>
+        <w:numPr>
+          <w:ilvl w:val="1"/>
+          <w:numId w:val="2"/>
+        </w:numPr>
+        <w:rPr>
+          <w:lang w:val="en-US"/>
+        </w:rPr>
+      </w:pPr>
+      <w:r>
+        <w:rPr>
+          <w:lang w:val="en-US"/>
+        </w:rPr>
+        <w:t xml:space="preserve">Introduction </w:t>
+      </w:r>
+      <w:r>
+        <w:rPr>
+          <w:lang w:val="en-US"/>
+        </w:rPr>
+        <w:sym w:font="Wingdings" w:char="F0E0"/>
+      </w:r>
+      <w:r>
+        <w:rPr>
+          <w:lang w:val="en-US"/>
+        </w:rPr>
+        <w:t xml:space="preserve"> reference to blog, </w:t>
+      </w:r>
+      <w:proofErr w:type="spellStart"/>
+      <w:r>
+        <w:rPr>
+          <w:lang w:val="en-US"/>
+        </w:rPr>
+        <w:t>Hellerstein</w:t>
+      </w:r>
+      <w:proofErr w:type="spellEnd"/>
+      <w:r>
+        <w:rPr>
+          <w:lang w:val="en-US"/>
+        </w:rPr>
+        <w:t xml:space="preserve"> and </w:t>
+      </w:r>
+      <w:proofErr w:type="spellStart"/>
+      <w:r>
+        <w:rPr>
+          <w:lang w:val="en-US"/>
+        </w:rPr>
+        <w:t>Janert</w:t>
+      </w:r>
+      <w:proofErr w:type="spellEnd"/>
+    </w:p>
+    <w:p>
+      <w:pPr>
+        <w:pStyle w:val="Lijstalinea"/>
+        <w:numPr>
+          <w:ilvl w:val="2"/>
+          <w:numId w:val="2"/>
+        </w:numPr>
+        <w:rPr>
+          <w:lang w:val="en-US"/>
+        </w:rPr>
+      </w:pPr>
+      <w:r>
+        <w:rPr>
+          <w:lang w:val="en-US"/>
+        </w:rPr>
+        <w:t>Basics of feedback control</w:t>
+      </w:r>
+    </w:p>
+    <w:p>
+      <w:pPr>
+        <w:pStyle w:val="Lijstalinea"/>
+        <w:numPr>
+          <w:ilvl w:val="2"/>
+          <w:numId w:val="2"/>
+        </w:numPr>
+        <w:rPr>
+          <w:lang w:val="en-US"/>
+        </w:rPr>
+      </w:pPr>
+      <w:r>
+        <w:rPr>
+          <w:lang w:val="en-US"/>
+        </w:rPr>
+        <w:t>We apply feedback control to computer science</w:t>
+      </w:r>
+    </w:p>
+    <w:p>
+      <w:pPr>
+        <w:pStyle w:val="Lijstalinea"/>
+        <w:numPr>
+          <w:ilvl w:val="2"/>
+          <w:numId w:val="2"/>
+        </w:numPr>
+        <w:rPr>
+          <w:lang w:val="en-US"/>
+        </w:rPr>
+      </w:pPr>
+      <w:r>
+        <w:rPr>
+          <w:lang w:val="en-US"/>
+        </w:rPr>
+        <w:t xml:space="preserve">Difference mathematical approach and </w:t>
+      </w:r>
+      <w:r>
+        <w:rPr>
+          <w:lang w:val="en-US"/>
+        </w:rPr>
+        <w:t xml:space="preserve">our approach (also </w:t>
+      </w:r>
+      <w:proofErr w:type="spellStart"/>
+      <w:r>
+        <w:rPr>
+          <w:lang w:val="en-US"/>
+        </w:rPr>
+        <w:t>Hellerstein</w:t>
+      </w:r>
+      <w:proofErr w:type="spellEnd"/>
+      <w:r>
+        <w:rPr>
+          <w:lang w:val="en-US"/>
+        </w:rPr>
+        <w:t xml:space="preserve"> and </w:t>
+      </w:r>
+      <w:proofErr w:type="spellStart"/>
+      <w:r>
+        <w:rPr>
+          <w:lang w:val="en-US"/>
+        </w:rPr>
+        <w:t>Janert</w:t>
+      </w:r>
+      <w:proofErr w:type="spellEnd"/>
+      <w:r>
+        <w:rPr>
+          <w:lang w:val="en-US"/>
+        </w:rPr>
+        <w:t>)</w:t>
+      </w:r>
+    </w:p>
+    <w:p>
+      <w:pPr>
+        <w:pStyle w:val="Lijstalinea"/>
+        <w:numPr>
+          <w:ilvl w:val="1"/>
+          <w:numId w:val="2"/>
+        </w:numPr>
+        <w:rPr>
+          <w:lang w:val="en-US"/>
+        </w:rPr>
+      </w:pPr>
+      <w:r>
+        <w:rPr>
+          <w:lang w:val="en-US"/>
+        </w:rPr>
+        <w:lastRenderedPageBreak/>
+        <w:t>Introduce the ball tracker as a toy example</w:t>
+      </w:r>
+    </w:p>
+    <w:p>
+      <w:pPr>
+        <w:pStyle w:val="Lijstalinea"/>
+        <w:numPr>
+          <w:ilvl w:val="2"/>
+          <w:numId w:val="2"/>
+        </w:numPr>
+        <w:rPr>
+          <w:lang w:val="en-US"/>
+        </w:rPr>
+      </w:pPr>
+      <w:r>
+        <w:rPr>
+          <w:lang w:val="en-US"/>
+        </w:rPr>
+        <w:t>First on 1 dimension</w:t>
+      </w:r>
+      <w:r>
+        <w:rPr>
+          <w:lang w:val="en-US"/>
+        </w:rPr>
+        <w:t>; implemented with for-loops etc.</w:t>
+      </w:r>
+    </w:p>
+    <w:p>
+      <w:pPr>
+        <w:pStyle w:val="Lijstalinea"/>
+        <w:numPr>
+          <w:ilvl w:val="2"/>
+          <w:numId w:val="2"/>
+        </w:numPr>
+        <w:rPr>
+          <w:lang w:val="en-US"/>
+        </w:rPr>
+      </w:pPr>
+      <w:r>
+        <w:rPr>
+          <w:lang w:val="en-US"/>
+        </w:rPr>
+        <w:t>Use this throughout the rest of the Feedback Control section</w:t>
+      </w:r>
+    </w:p>
+    <w:p>
+      <w:pPr>
+        <w:pStyle w:val="Lijstalinea"/>
+        <w:numPr>
+          <w:ilvl w:val="1"/>
+          <w:numId w:val="2"/>
+        </w:numPr>
+        <w:rPr>
+          <w:lang w:val="en-US"/>
+        </w:rPr>
+      </w:pPr>
+      <w:r>
+        <w:rPr>
+          <w:lang w:val="en-US"/>
+        </w:rPr>
+        <w:t>Feedback control as ‘working with streams’</w:t>
+      </w:r>
+    </w:p>
+    <w:p>
+      <w:pPr>
+        <w:pStyle w:val="Lijstalinea"/>
+        <w:numPr>
+          <w:ilvl w:val="2"/>
+          <w:numId w:val="2"/>
+        </w:numPr>
+        <w:rPr>
+          <w:lang w:val="en-US"/>
+        </w:rPr>
+      </w:pPr>
+      <w:r>
+        <w:rPr>
+          <w:lang w:val="en-US"/>
+        </w:rPr>
+        <w:t>Since we do feedback control for computer science, we want to come up with an API to create feedback systems</w:t>
+      </w:r>
+    </w:p>
+    <w:p>
+      <w:pPr>
+        <w:pStyle w:val="Lijstalinea"/>
+        <w:numPr>
           <w:ilvl w:val="3"/>
           <w:numId w:val="2"/>
         </w:numPr>
@@ -918,163 +1635,11 @@
           <w:lang w:val="en-US"/>
         </w:rPr>
       </w:pPr>
-      <w:proofErr w:type="spellStart"/>
-      <w:r>
-        <w:rPr>
-          <w:lang w:val="en-US"/>
-        </w:rPr>
-        <w:t>Lossy</w:t>
-      </w:r>
-      <w:proofErr w:type="spellEnd"/>
-      <w:r>
-        <w:rPr>
-          <w:lang w:val="en-US"/>
-        </w:rPr>
-        <w:t xml:space="preserve"> (packets being dropped)</w:t>
-      </w:r>
-    </w:p>
-    <w:p>
-      <w:pPr>
-        <w:pStyle w:val="Lijstalinea"/>
-        <w:numPr>
-          <w:ilvl w:val="4"/>
-          <w:numId w:val="2"/>
-        </w:numPr>
-        <w:rPr>
-          <w:lang w:val="en-US"/>
-        </w:rPr>
-      </w:pPr>
-      <w:proofErr w:type="spellStart"/>
-      <w:r>
-        <w:rPr>
-          <w:lang w:val="en-US"/>
-        </w:rPr>
-        <w:t>Debounce</w:t>
-      </w:r>
-      <w:proofErr w:type="spellEnd"/>
-      <w:r>
-        <w:rPr>
-          <w:lang w:val="en-US"/>
-        </w:rPr>
-        <w:t xml:space="preserve"> (</w:t>
-      </w:r>
-      <w:proofErr w:type="spellStart"/>
-      <w:r>
-        <w:rPr>
-          <w:lang w:val="en-US"/>
-        </w:rPr>
-        <w:t>throttleWithTimeout</w:t>
-      </w:r>
-      <w:proofErr w:type="spellEnd"/>
-      <w:r>
-        <w:rPr>
-          <w:lang w:val="en-US"/>
-        </w:rPr>
-        <w:t>)</w:t>
-      </w:r>
-    </w:p>
-    <w:p>
-      <w:pPr>
-        <w:pStyle w:val="Lijstalinea"/>
-        <w:numPr>
-          <w:ilvl w:val="4"/>
-          <w:numId w:val="2"/>
-        </w:numPr>
-        <w:rPr>
-          <w:lang w:val="en-US"/>
-        </w:rPr>
-      </w:pPr>
-      <w:r>
-        <w:rPr>
-          <w:lang w:val="en-US"/>
-        </w:rPr>
-        <w:t>Throttling (</w:t>
-      </w:r>
-      <w:proofErr w:type="spellStart"/>
-      <w:r>
-        <w:rPr>
-          <w:lang w:val="en-US"/>
-        </w:rPr>
-        <w:t>throttleFirst</w:t>
-      </w:r>
-      <w:proofErr w:type="spellEnd"/>
-      <w:r>
-        <w:rPr>
-          <w:lang w:val="en-US"/>
-        </w:rPr>
-        <w:t>)</w:t>
-      </w:r>
-    </w:p>
-    <w:p>
-      <w:pPr>
-        <w:pStyle w:val="Lijstalinea"/>
-        <w:numPr>
-          <w:ilvl w:val="4"/>
-          <w:numId w:val="2"/>
-        </w:numPr>
-        <w:rPr>
-          <w:lang w:val="en-US"/>
-        </w:rPr>
-      </w:pPr>
-      <w:r>
-        <w:rPr>
-          <w:lang w:val="en-US"/>
-        </w:rPr>
-        <w:t>Sampling (</w:t>
-      </w:r>
-      <w:proofErr w:type="spellStart"/>
-      <w:r>
-        <w:rPr>
-          <w:lang w:val="en-US"/>
-        </w:rPr>
-        <w:t>throttleLast</w:t>
-      </w:r>
-      <w:proofErr w:type="spellEnd"/>
-      <w:r>
-        <w:rPr>
-          <w:lang w:val="en-US"/>
-        </w:rPr>
-        <w:t>)</w:t>
-      </w:r>
-    </w:p>
-    <w:p>
-      <w:pPr>
-        <w:pStyle w:val="Lijstalinea"/>
-        <w:numPr>
-          <w:ilvl w:val="4"/>
-          <w:numId w:val="2"/>
-        </w:numPr>
-        <w:rPr>
-          <w:lang w:val="en-US"/>
-        </w:rPr>
-      </w:pPr>
-      <w:proofErr w:type="spellStart"/>
-      <w:r>
-        <w:rPr>
-          <w:lang w:val="en-US"/>
-        </w:rPr>
-        <w:t>Pausable</w:t>
-      </w:r>
-      <w:proofErr w:type="spellEnd"/>
-      <w:r>
-        <w:rPr>
-          <w:lang w:val="en-US"/>
-        </w:rPr>
-        <w:t xml:space="preserve"> Observable in </w:t>
-      </w:r>
-      <w:proofErr w:type="spellStart"/>
-      <w:r>
-        <w:rPr>
-          <w:lang w:val="en-US"/>
-        </w:rPr>
-        <w:t>RxJS</w:t>
-      </w:r>
-      <w:proofErr w:type="spellEnd"/>
-      <w:r>
-        <w:rPr>
-          <w:lang w:val="en-US"/>
-        </w:rPr>
-        <w:t xml:space="preserve"> </w:t>
+      <w:r>
+        <w:rPr>
+          <w:lang w:val="en-US"/>
+        </w:rPr>
+        <w:t>A good API does not yet exist</w:t>
       </w:r>
     </w:p>
     <w:p>
@@ -1092,153 +1657,7 @@
         <w:rPr>
           <w:lang w:val="en-US"/>
         </w:rPr>
-        <w:t>Loss-less</w:t>
-      </w:r>
-    </w:p>
-    <w:p>
-      <w:pPr>
-        <w:pStyle w:val="Lijstalinea"/>
-        <w:numPr>
-          <w:ilvl w:val="4"/>
-          <w:numId w:val="2"/>
-        </w:numPr>
-        <w:rPr>
-          <w:lang w:val="en-US"/>
-        </w:rPr>
-      </w:pPr>
-      <w:r>
-        <w:rPr>
-          <w:lang w:val="en-US"/>
-        </w:rPr>
-        <w:t>Buffers and Windows</w:t>
-      </w:r>
-      <w:r>
-        <w:rPr>
-          <w:lang w:val="en-US"/>
-        </w:rPr>
-        <w:t xml:space="preserve"> (+ complex buffer constructs</w:t>
-      </w:r>
-      <w:bookmarkStart w:id="0" w:name="_GoBack"/>
-      <w:bookmarkEnd w:id="0"/>
-      <w:r>
-        <w:rPr>
-          <w:lang w:val="en-US"/>
-        </w:rPr>
-        <w:t>)</w:t>
-      </w:r>
-    </w:p>
-    <w:p>
-      <w:pPr>
-        <w:pStyle w:val="Lijstalinea"/>
-        <w:numPr>
-          <w:ilvl w:val="4"/>
-          <w:numId w:val="2"/>
-        </w:numPr>
-        <w:rPr>
-          <w:lang w:val="en-US"/>
-        </w:rPr>
-      </w:pPr>
-      <w:proofErr w:type="spellStart"/>
-      <w:r>
-        <w:rPr>
-          <w:lang w:val="en-US"/>
-        </w:rPr>
-        <w:t>Pausable</w:t>
-      </w:r>
-      <w:proofErr w:type="spellEnd"/>
-      <w:r>
-        <w:rPr>
-          <w:lang w:val="en-US"/>
-        </w:rPr>
-        <w:t xml:space="preserve"> buffers in </w:t>
-      </w:r>
-      <w:proofErr w:type="spellStart"/>
-      <w:r>
-        <w:rPr>
-          <w:lang w:val="en-US"/>
-        </w:rPr>
-        <w:t>RxJS</w:t>
-      </w:r>
-      <w:proofErr w:type="spellEnd"/>
-      <w:r>
-        <w:rPr>
-          <w:lang w:val="en-US"/>
-        </w:rPr>
-        <w:t xml:space="preserve"> </w:t>
-      </w:r>
-    </w:p>
-    <w:p>
-      <w:pPr>
-        <w:pStyle w:val="Lijstalinea"/>
-        <w:numPr>
-          <w:ilvl w:val="4"/>
-          <w:numId w:val="2"/>
-        </w:numPr>
-        <w:rPr>
-          <w:lang w:val="en-US"/>
-        </w:rPr>
-      </w:pPr>
-      <w:r>
-        <w:rPr>
-          <w:lang w:val="en-US"/>
-        </w:rPr>
-        <w:t>Controlled Observables</w:t>
-      </w:r>
-    </w:p>
-    <w:p>
-      <w:pPr>
-        <w:pStyle w:val="Lijstalinea"/>
-        <w:numPr>
-          <w:ilvl w:val="5"/>
-          <w:numId w:val="2"/>
-        </w:numPr>
-        <w:rPr>
-          <w:lang w:val="en-US"/>
-        </w:rPr>
-      </w:pPr>
-      <w:r>
-        <w:rPr>
-          <w:lang w:val="en-US"/>
-        </w:rPr>
-        <w:t xml:space="preserve">Reactive pull </w:t>
-      </w:r>
-      <w:r>
-        <w:rPr>
-          <w:lang w:val="en-US"/>
-        </w:rPr>
-        <w:sym w:font="Wingdings" w:char="F0E0"/>
-      </w:r>
-      <w:r>
-        <w:rPr>
-          <w:lang w:val="en-US"/>
-        </w:rPr>
-        <w:t xml:space="preserve"> </w:t>
-      </w:r>
-      <w:proofErr w:type="spellStart"/>
-      <w:r>
-        <w:rPr>
-          <w:lang w:val="en-US"/>
-        </w:rPr>
-        <w:t>ReactiveStreams</w:t>
-      </w:r>
-      <w:proofErr w:type="spellEnd"/>
-    </w:p>
-    <w:p>
-      <w:pPr>
-        <w:pStyle w:val="Lijstalinea"/>
-        <w:numPr>
-          <w:ilvl w:val="2"/>
-          <w:numId w:val="2"/>
-        </w:numPr>
-        <w:rPr>
-          <w:lang w:val="en-US"/>
-        </w:rPr>
-      </w:pPr>
-      <w:r>
-        <w:rPr>
-          <w:lang w:val="en-US"/>
-        </w:rPr>
-        <w:t>Transmission Control Protocol</w:t>
+        <w:t>Some simple stuff in Python</w:t>
       </w:r>
     </w:p>
     <w:p>
@@ -1252,196 +1671,11 @@
           <w:lang w:val="en-US"/>
         </w:rPr>
       </w:pPr>
-      <w:hyperlink r:id="rId10" w:anchor="Flow_control" w:history="1">
-        <w:r>
-          <w:rPr>
-            <w:rStyle w:val="Hyperlink"/>
-            <w:lang w:val="en-US"/>
-          </w:rPr>
-          <w:t>https://en.wikipedia.org/wiki/Transmission_Control_Protocol#Flow_control</w:t>
-        </w:r>
-      </w:hyperlink>
-    </w:p>
-    <w:p>
-      <w:pPr>
-        <w:pStyle w:val="Lijstalinea"/>
-        <w:numPr>
-          <w:ilvl w:val="0"/>
-          <w:numId w:val="2"/>
-        </w:numPr>
-        <w:rPr>
-          <w:lang w:val="en-US"/>
-        </w:rPr>
-      </w:pPr>
-      <w:r>
-        <w:rPr>
-          <w:lang w:val="en-US"/>
-        </w:rPr>
-        <w:t>Feedback Control</w:t>
-      </w:r>
-    </w:p>
-    <w:p>
-      <w:pPr>
-        <w:pStyle w:val="Lijstalinea"/>
-        <w:numPr>
-          <w:ilvl w:val="1"/>
-          <w:numId w:val="2"/>
-        </w:numPr>
-        <w:rPr>
-          <w:lang w:val="en-US"/>
-        </w:rPr>
-      </w:pPr>
-      <w:r>
-        <w:rPr>
-          <w:lang w:val="en-US"/>
-        </w:rPr>
-        <w:t xml:space="preserve">Introduction </w:t>
-      </w:r>
-      <w:r>
-        <w:rPr>
-          <w:lang w:val="en-US"/>
-        </w:rPr>
-        <w:sym w:font="Wingdings" w:char="F0E0"/>
-      </w:r>
-      <w:r>
-        <w:rPr>
-          <w:lang w:val="en-US"/>
-        </w:rPr>
-        <w:t xml:space="preserve"> reference to blog, </w:t>
-      </w:r>
-      <w:proofErr w:type="spellStart"/>
-      <w:r>
-        <w:rPr>
-          <w:lang w:val="en-US"/>
-        </w:rPr>
-        <w:t>Hellerstein</w:t>
-      </w:r>
-      <w:proofErr w:type="spellEnd"/>
-      <w:r>
-        <w:rPr>
-          <w:lang w:val="en-US"/>
-        </w:rPr>
-        <w:t xml:space="preserve"> and </w:t>
-      </w:r>
-      <w:proofErr w:type="spellStart"/>
-      <w:r>
-        <w:rPr>
-          <w:lang w:val="en-US"/>
-        </w:rPr>
-        <w:t>Janert</w:t>
-      </w:r>
-      <w:proofErr w:type="spellEnd"/>
-    </w:p>
-    <w:p>
-      <w:pPr>
-        <w:pStyle w:val="Lijstalinea"/>
-        <w:numPr>
-          <w:ilvl w:val="2"/>
-          <w:numId w:val="2"/>
-        </w:numPr>
-        <w:rPr>
-          <w:lang w:val="en-US"/>
-        </w:rPr>
-      </w:pPr>
-      <w:r>
-        <w:rPr>
-          <w:lang w:val="en-US"/>
-        </w:rPr>
-        <w:t>Basics of feedback control</w:t>
-      </w:r>
-    </w:p>
-    <w:p>
-      <w:pPr>
-        <w:pStyle w:val="Lijstalinea"/>
-        <w:numPr>
-          <w:ilvl w:val="2"/>
-          <w:numId w:val="2"/>
-        </w:numPr>
-        <w:rPr>
-          <w:lang w:val="en-US"/>
-        </w:rPr>
-      </w:pPr>
-      <w:r>
-        <w:rPr>
-          <w:lang w:val="en-US"/>
-        </w:rPr>
-        <w:t xml:space="preserve">Difference mathematical approach and approach of </w:t>
-      </w:r>
-      <w:proofErr w:type="spellStart"/>
-      <w:r>
-        <w:rPr>
-          <w:lang w:val="en-US"/>
-        </w:rPr>
-        <w:t>Hellerstein</w:t>
-      </w:r>
-      <w:proofErr w:type="spellEnd"/>
-      <w:r>
-        <w:rPr>
-          <w:lang w:val="en-US"/>
-        </w:rPr>
-        <w:t>/</w:t>
-      </w:r>
-      <w:proofErr w:type="spellStart"/>
-      <w:r>
-        <w:rPr>
-          <w:lang w:val="en-US"/>
-        </w:rPr>
-        <w:t>Janert</w:t>
-      </w:r>
-      <w:proofErr w:type="spellEnd"/>
-    </w:p>
-    <w:p>
-      <w:pPr>
-        <w:pStyle w:val="Lijstalinea"/>
-        <w:numPr>
-          <w:ilvl w:val="1"/>
-          <w:numId w:val="2"/>
-        </w:numPr>
-        <w:rPr>
-          <w:lang w:val="en-US"/>
-        </w:rPr>
-      </w:pPr>
-      <w:r>
-        <w:rPr>
-          <w:lang w:val="en-US"/>
-        </w:rPr>
-        <w:t>Introduce the ball tracker as a toy example</w:t>
-      </w:r>
-    </w:p>
-    <w:p>
-      <w:pPr>
-        <w:pStyle w:val="Lijstalinea"/>
-        <w:numPr>
-          <w:ilvl w:val="2"/>
-          <w:numId w:val="2"/>
-        </w:numPr>
-        <w:rPr>
-          <w:lang w:val="en-US"/>
-        </w:rPr>
-      </w:pPr>
-      <w:r>
-        <w:rPr>
-          <w:lang w:val="en-US"/>
-        </w:rPr>
-        <w:t>Use this throughout the rest of the Feedback Control section</w:t>
-      </w:r>
-    </w:p>
-    <w:p>
-      <w:pPr>
-        <w:pStyle w:val="Lijstalinea"/>
-        <w:numPr>
-          <w:ilvl w:val="1"/>
-          <w:numId w:val="2"/>
-        </w:numPr>
-        <w:rPr>
-          <w:lang w:val="en-US"/>
-        </w:rPr>
-      </w:pPr>
-      <w:r>
-        <w:rPr>
-          <w:lang w:val="en-US"/>
-        </w:rPr>
-        <w:t>Feedback control as ‘working with streams’</w:t>
+      <w:r>
+        <w:rPr>
+          <w:lang w:val="en-US"/>
+        </w:rPr>
+        <w:t>Solution from Peti Koch</w:t>
       </w:r>
     </w:p>
     <w:p>
@@ -1535,348 +1769,558 @@
         <w:rPr>
           <w:lang w:val="en-US"/>
         </w:rPr>
+        <w:t>Derive the exact type of a component, starting from a Mealy Machine and using category theory</w:t>
+      </w:r>
+    </w:p>
+    <w:p>
+      <w:pPr>
+        <w:pStyle w:val="Lijstalinea"/>
+        <w:numPr>
+          <w:ilvl w:val="2"/>
+          <w:numId w:val="2"/>
+        </w:numPr>
+        <w:rPr>
+          <w:lang w:val="en-US"/>
+        </w:rPr>
+      </w:pPr>
+      <w:r>
+        <w:rPr>
+          <w:lang w:val="en-US"/>
+        </w:rPr>
+        <w:t>Introduce the operators on Component</w:t>
+      </w:r>
+    </w:p>
+    <w:p>
+      <w:pPr>
+        <w:pStyle w:val="Lijstalinea"/>
+        <w:numPr>
+          <w:ilvl w:val="3"/>
+          <w:numId w:val="2"/>
+        </w:numPr>
+        <w:rPr>
+          <w:lang w:val="en-US"/>
+        </w:rPr>
+      </w:pPr>
+      <w:proofErr w:type="spellStart"/>
+      <w:r>
+        <w:rPr>
+          <w:lang w:val="en-US"/>
+        </w:rPr>
+        <w:t>Concat</w:t>
+      </w:r>
+      <w:proofErr w:type="spellEnd"/>
+    </w:p>
+    <w:p>
+      <w:pPr>
+        <w:pStyle w:val="Lijstalinea"/>
+        <w:numPr>
+          <w:ilvl w:val="3"/>
+          <w:numId w:val="2"/>
+        </w:numPr>
+        <w:rPr>
+          <w:lang w:val="en-US"/>
+        </w:rPr>
+      </w:pPr>
+      <w:r>
+        <w:rPr>
+          <w:lang w:val="en-US"/>
+        </w:rPr>
+        <w:t>Map/peek</w:t>
+      </w:r>
+    </w:p>
+    <w:p>
+      <w:pPr>
+        <w:pStyle w:val="Lijstalinea"/>
+        <w:numPr>
+          <w:ilvl w:val="3"/>
+          <w:numId w:val="2"/>
+        </w:numPr>
+        <w:rPr>
+          <w:lang w:val="en-US"/>
+        </w:rPr>
+      </w:pPr>
+      <w:r>
+        <w:rPr>
+          <w:lang w:val="en-US"/>
+        </w:rPr>
+        <w:t>Zip</w:t>
+      </w:r>
+    </w:p>
+    <w:p>
+      <w:pPr>
+        <w:pStyle w:val="Lijstalinea"/>
+        <w:numPr>
+          <w:ilvl w:val="3"/>
+          <w:numId w:val="2"/>
+        </w:numPr>
+        <w:rPr>
+          <w:lang w:val="en-US"/>
+        </w:rPr>
+      </w:pPr>
+      <w:r>
+        <w:rPr>
+          <w:lang w:val="en-US"/>
+        </w:rPr>
+        <w:t>Feedback</w:t>
+      </w:r>
+    </w:p>
+    <w:p>
+      <w:pPr>
+        <w:pStyle w:val="Lijstalinea"/>
+        <w:numPr>
+          <w:ilvl w:val="3"/>
+          <w:numId w:val="2"/>
+        </w:numPr>
+        <w:rPr>
+          <w:lang w:val="en-US"/>
+        </w:rPr>
+      </w:pPr>
+      <w:r>
+        <w:rPr>
+          <w:lang w:val="en-US"/>
+        </w:rPr>
+        <w:t>Lift (as generalizing over all operators)</w:t>
+      </w:r>
+    </w:p>
+    <w:p>
+      <w:pPr>
+        <w:pStyle w:val="Lijstalinea"/>
+        <w:numPr>
+          <w:ilvl w:val="2"/>
+          <w:numId w:val="2"/>
+        </w:numPr>
+        <w:rPr>
+          <w:lang w:val="en-US"/>
+        </w:rPr>
+      </w:pPr>
+      <w:r>
+        <w:rPr>
+          <w:lang w:val="en-US"/>
+        </w:rPr>
+        <w:t xml:space="preserve">Ball tracker </w:t>
+      </w:r>
+      <w:r>
+        <w:rPr>
+          <w:lang w:val="en-US"/>
+        </w:rPr>
+        <w:t>example with</w:t>
+      </w:r>
+      <w:r>
+        <w:rPr>
+          <w:lang w:val="en-US"/>
+        </w:rPr>
+        <w:t xml:space="preserve"> </w:t>
+      </w:r>
+      <w:r>
+        <w:rPr>
+          <w:lang w:val="en-US"/>
+        </w:rPr>
+        <w:t xml:space="preserve">the </w:t>
+      </w:r>
+      <w:r>
+        <w:rPr>
+          <w:lang w:val="en-US"/>
+        </w:rPr>
+        <w:t>API</w:t>
+      </w:r>
+    </w:p>
+    <w:p>
+      <w:pPr>
+        <w:pStyle w:val="Lijstalinea"/>
+        <w:numPr>
+          <w:ilvl w:val="0"/>
+          <w:numId w:val="2"/>
+        </w:numPr>
+        <w:rPr>
+          <w:lang w:val="en-US"/>
+        </w:rPr>
+      </w:pPr>
+      <w:r>
+        <w:rPr>
+          <w:lang w:val="en-US"/>
+        </w:rPr>
+        <w:t>Solving backpressure with feedback control</w:t>
+      </w:r>
+    </w:p>
+    <w:p>
+      <w:pPr>
+        <w:pStyle w:val="Lijstalinea"/>
+        <w:numPr>
+          <w:ilvl w:val="1"/>
+          <w:numId w:val="2"/>
+        </w:numPr>
+        <w:rPr>
+          <w:lang w:val="en-US"/>
+        </w:rPr>
+      </w:pPr>
+      <w:r>
+        <w:rPr>
+          <w:lang w:val="en-US"/>
+        </w:rPr>
+        <w:t>General solution</w:t>
+      </w:r>
+    </w:p>
+    <w:p>
+      <w:pPr>
+        <w:pStyle w:val="Lijstalinea"/>
+        <w:numPr>
+          <w:ilvl w:val="1"/>
+          <w:numId w:val="2"/>
+        </w:numPr>
+        <w:rPr>
+          <w:lang w:val="en-US"/>
+        </w:rPr>
+      </w:pPr>
+      <w:r>
+        <w:rPr>
+          <w:lang w:val="en-US"/>
+        </w:rPr>
+        <w:t>Solution to specific examples</w:t>
+      </w:r>
+    </w:p>
+    <w:p>
+      <w:pPr>
+        <w:pStyle w:val="Lijstalinea"/>
+        <w:numPr>
+          <w:ilvl w:val="1"/>
+          <w:numId w:val="2"/>
+        </w:numPr>
+        <w:rPr>
+          <w:lang w:val="en-US"/>
+        </w:rPr>
+      </w:pPr>
+      <w:r>
+        <w:rPr>
+          <w:lang w:val="en-US"/>
+        </w:rPr>
+        <w:t>…</w:t>
+      </w:r>
+    </w:p>
+    <w:p>
+      <w:pPr>
+        <w:pStyle w:val="Lijstalinea"/>
+        <w:numPr>
+          <w:ilvl w:val="1"/>
+          <w:numId w:val="2"/>
+        </w:numPr>
+        <w:rPr>
+          <w:lang w:val="en-US"/>
+        </w:rPr>
+      </w:pPr>
+      <w:proofErr w:type="spellStart"/>
+      <w:r>
+        <w:rPr>
+          <w:lang w:val="en-US"/>
+        </w:rPr>
+        <w:t>Toesturen</w:t>
+      </w:r>
+      <w:proofErr w:type="spellEnd"/>
+      <w:r>
+        <w:rPr>
+          <w:lang w:val="en-US"/>
+        </w:rPr>
+        <w:t xml:space="preserve"> </w:t>
+      </w:r>
+      <w:proofErr w:type="spellStart"/>
+      <w:r>
+        <w:rPr>
+          <w:lang w:val="en-US"/>
+        </w:rPr>
+        <w:t>naar</w:t>
+      </w:r>
+      <w:proofErr w:type="spellEnd"/>
+      <w:r>
+        <w:rPr>
+          <w:lang w:val="en-US"/>
+        </w:rPr>
+        <w:t xml:space="preserve"> reactive streams</w:t>
+      </w:r>
+    </w:p>
+    <w:p>
+      <w:pPr>
+        <w:pStyle w:val="Lijstalinea"/>
+        <w:numPr>
+          <w:ilvl w:val="1"/>
+          <w:numId w:val="2"/>
+        </w:numPr>
+        <w:rPr>
+          <w:lang w:val="en-US"/>
+        </w:rPr>
+      </w:pPr>
+      <w:r>
+        <w:rPr>
+          <w:lang w:val="en-US"/>
+        </w:rPr>
+        <w:t xml:space="preserve">Reactive streams </w:t>
+      </w:r>
+      <w:proofErr w:type="spellStart"/>
+      <w:r>
+        <w:rPr>
+          <w:lang w:val="en-US"/>
+        </w:rPr>
+        <w:t>buiten</w:t>
+      </w:r>
+      <w:proofErr w:type="spellEnd"/>
+      <w:r>
+        <w:rPr>
+          <w:lang w:val="en-US"/>
+        </w:rPr>
+        <w:t xml:space="preserve"> </w:t>
+      </w:r>
+      <w:proofErr w:type="spellStart"/>
+      <w:r>
+        <w:rPr>
+          <w:lang w:val="en-US"/>
+        </w:rPr>
+        <w:t>operatoren</w:t>
+      </w:r>
+      <w:proofErr w:type="spellEnd"/>
+    </w:p>
+    <w:p>
+      <w:pPr>
+        <w:pStyle w:val="Lijstalinea"/>
+        <w:numPr>
+          <w:ilvl w:val="2"/>
+          <w:numId w:val="2"/>
+        </w:numPr>
+      </w:pPr>
+      <w:r>
+        <w:t>Prima als op zelfde uit komt</w:t>
+      </w:r>
+    </w:p>
+    <w:p>
+      <w:pPr>
+        <w:pStyle w:val="Lijstalinea"/>
+        <w:numPr>
+          <w:ilvl w:val="2"/>
+          <w:numId w:val="2"/>
+        </w:numPr>
+      </w:pPr>
+      <w:r>
+        <w:t>Niet verweven, maar apart</w:t>
+      </w:r>
+    </w:p>
+    <w:p>
+      <w:pPr>
+        <w:pStyle w:val="Lijstalinea"/>
+        <w:numPr>
+          <w:ilvl w:val="2"/>
+          <w:numId w:val="2"/>
+        </w:numPr>
+      </w:pPr>
+      <w:proofErr w:type="spellStart"/>
+      <w:r>
+        <w:t>Efficienter</w:t>
+      </w:r>
+      <w:proofErr w:type="spellEnd"/>
+    </w:p>
+    <w:p>
+      <w:pPr>
+        <w:pStyle w:val="Lijstalinea"/>
+        <w:numPr>
+          <w:ilvl w:val="0"/>
+          <w:numId w:val="2"/>
+        </w:numPr>
+      </w:pPr>
+      <w:proofErr w:type="spellStart"/>
+      <w:r>
+        <w:t>Future</w:t>
+      </w:r>
+      <w:proofErr w:type="spellEnd"/>
+      <w:r>
+        <w:t xml:space="preserve"> </w:t>
+      </w:r>
+      <w:proofErr w:type="spellStart"/>
+      <w:r>
+        <w:t>work</w:t>
+      </w:r>
+      <w:proofErr w:type="spellEnd"/>
+    </w:p>
+    <w:p>
+      <w:pPr>
+        <w:pStyle w:val="Lijstalinea"/>
+        <w:numPr>
+          <w:ilvl w:val="1"/>
+          <w:numId w:val="2"/>
+        </w:numPr>
+      </w:pPr>
+      <w:proofErr w:type="spellStart"/>
+      <w:r>
+        <w:t>Backpressure</w:t>
+      </w:r>
+      <w:proofErr w:type="spellEnd"/>
+      <w:r>
+        <w:t>:</w:t>
+      </w:r>
+    </w:p>
+    <w:p>
+      <w:pPr>
+        <w:pStyle w:val="Lijstalinea"/>
+        <w:numPr>
+          <w:ilvl w:val="2"/>
+          <w:numId w:val="2"/>
+        </w:numPr>
+        <w:rPr>
+          <w:lang w:val="en-US"/>
+        </w:rPr>
+      </w:pPr>
+      <w:r>
+        <w:rPr>
+          <w:lang w:val="en-US"/>
+        </w:rPr>
+        <w:t>Push solution – control number of workers with certain metrics. This will presumably also work with hot streams such as UI events and time:</w:t>
+      </w:r>
+    </w:p>
+    <w:p>
+      <w:pPr>
+        <w:pStyle w:val="Lijstalinea"/>
+        <w:numPr>
+          <w:ilvl w:val="3"/>
+          <w:numId w:val="2"/>
+        </w:numPr>
+        <w:rPr>
+          <w:lang w:val="en-US"/>
+        </w:rPr>
+      </w:pPr>
+      <w:r>
+        <w:rPr>
+          <w:lang w:val="en-US"/>
+        </w:rPr>
+        <w:t>Queue length</w:t>
+      </w:r>
+    </w:p>
+    <w:p>
+      <w:pPr>
+        <w:pStyle w:val="Lijstalinea"/>
+        <w:numPr>
+          <w:ilvl w:val="3"/>
+          <w:numId w:val="2"/>
+        </w:numPr>
+        <w:rPr>
+          <w:lang w:val="en-US"/>
+        </w:rPr>
+      </w:pPr>
+      <w:r>
+        <w:rPr>
+          <w:lang w:val="en-US"/>
+        </w:rPr>
+        <w:t>Net queue length change</w:t>
+      </w:r>
+    </w:p>
+    <w:p>
+      <w:pPr>
+        <w:pStyle w:val="Lijstalinea"/>
+        <w:numPr>
+          <w:ilvl w:val="3"/>
+          <w:numId w:val="2"/>
+        </w:numPr>
+        <w:rPr>
+          <w:lang w:val="en-US"/>
+        </w:rPr>
+      </w:pPr>
+      <w:r>
+        <w:rPr>
+          <w:lang w:val="en-US"/>
+        </w:rPr>
+        <w:t>In/out ratio per time unit</w:t>
+      </w:r>
+    </w:p>
+    <w:p>
+      <w:pPr>
+        <w:pStyle w:val="Lijstalinea"/>
+        <w:numPr>
+          <w:ilvl w:val="1"/>
+          <w:numId w:val="2"/>
+        </w:numPr>
+      </w:pPr>
+      <w:r>
+        <w:t>Feedback control:</w:t>
+      </w:r>
+    </w:p>
+    <w:p>
+      <w:pPr>
+        <w:pStyle w:val="Lijstalinea"/>
+        <w:numPr>
+          <w:ilvl w:val="2"/>
+          <w:numId w:val="2"/>
+        </w:numPr>
+        <w:rPr>
+          <w:lang w:val="en-US"/>
+        </w:rPr>
+      </w:pPr>
+      <w:r>
+        <w:rPr>
+          <w:lang w:val="en-US"/>
+        </w:rPr>
+        <w:t xml:space="preserve">It’s basically an algorithm to solve </w:t>
+      </w:r>
+      <w:r>
+        <w:rPr>
+          <w:lang w:val="en-US"/>
+        </w:rPr>
+        <w:t>‘control problems’. How is the problem class defined where feedback control can be used as an easy solution?</w:t>
+      </w:r>
+    </w:p>
+    <w:p>
+      <w:pPr>
+        <w:pStyle w:val="Lijstalinea"/>
+        <w:numPr>
+          <w:ilvl w:val="2"/>
+          <w:numId w:val="2"/>
+        </w:numPr>
+        <w:rPr>
+          <w:lang w:val="en-US"/>
+        </w:rPr>
+      </w:pPr>
+      <w:r>
+        <w:rPr>
+          <w:lang w:val="en-US"/>
+        </w:rPr>
+        <w:t>It’s difficult to tune PID controllers. (refer to blog) Would it be possible to use ML for this process?</w:t>
+      </w:r>
+    </w:p>
+    <w:p>
+      <w:pPr>
+        <w:pStyle w:val="Lijstalinea"/>
+        <w:numPr>
+          <w:ilvl w:val="2"/>
+          <w:numId w:val="2"/>
+        </w:numPr>
+        <w:rPr>
+          <w:lang w:val="en-US"/>
+        </w:rPr>
+      </w:pPr>
+      <w:r>
+        <w:rPr>
+          <w:lang w:val="en-US"/>
+        </w:rPr>
+        <w:t xml:space="preserve">The PID controller originally comes from the field of physics and mechanical/electrical engineering and is considered to be the default controller, given its </w:t>
+      </w:r>
+      <w:r>
+        <w:rPr>
+          <w:lang w:val="en-US"/>
+        </w:rPr>
+        <w:t xml:space="preserve">(mathematical) </w:t>
+      </w:r>
+      <w:r>
+        <w:rPr>
+          <w:lang w:val="en-US"/>
+        </w:rPr>
+        <w:t xml:space="preserve">simplicity and </w:t>
+      </w:r>
+      <w:r>
+        <w:rPr>
+          <w:lang w:val="en-US"/>
+        </w:rPr>
+        <w:t xml:space="preserve">quick response to </w:t>
+      </w:r>
+      <w:r>
+        <w:rPr>
+          <w:lang w:val="en-US"/>
+        </w:rPr>
         <w:lastRenderedPageBreak/>
-        <w:t>Derive the exact type of a component, starting from a Mealy Machine and using category theory</w:t>
-      </w:r>
-    </w:p>
-    <w:p>
-      <w:pPr>
-        <w:pStyle w:val="Lijstalinea"/>
-        <w:numPr>
-          <w:ilvl w:val="2"/>
-          <w:numId w:val="2"/>
-        </w:numPr>
-        <w:rPr>
-          <w:lang w:val="en-US"/>
-        </w:rPr>
-      </w:pPr>
-      <w:r>
-        <w:rPr>
-          <w:lang w:val="en-US"/>
-        </w:rPr>
-        <w:t>Introduce the operators on Component</w:t>
-      </w:r>
-    </w:p>
-    <w:p>
-      <w:pPr>
-        <w:pStyle w:val="Lijstalinea"/>
-        <w:numPr>
-          <w:ilvl w:val="3"/>
-          <w:numId w:val="2"/>
-        </w:numPr>
-        <w:rPr>
-          <w:lang w:val="en-US"/>
-        </w:rPr>
-      </w:pPr>
-      <w:proofErr w:type="spellStart"/>
-      <w:r>
-        <w:rPr>
-          <w:lang w:val="en-US"/>
-        </w:rPr>
-        <w:t>Concat</w:t>
-      </w:r>
-      <w:proofErr w:type="spellEnd"/>
-    </w:p>
-    <w:p>
-      <w:pPr>
-        <w:pStyle w:val="Lijstalinea"/>
-        <w:numPr>
-          <w:ilvl w:val="3"/>
-          <w:numId w:val="2"/>
-        </w:numPr>
-        <w:rPr>
-          <w:lang w:val="en-US"/>
-        </w:rPr>
-      </w:pPr>
-      <w:r>
-        <w:rPr>
-          <w:lang w:val="en-US"/>
-        </w:rPr>
-        <w:t>Map/peek</w:t>
-      </w:r>
-    </w:p>
-    <w:p>
-      <w:pPr>
-        <w:pStyle w:val="Lijstalinea"/>
-        <w:numPr>
-          <w:ilvl w:val="3"/>
-          <w:numId w:val="2"/>
-        </w:numPr>
-        <w:rPr>
-          <w:lang w:val="en-US"/>
-        </w:rPr>
-      </w:pPr>
-      <w:r>
-        <w:rPr>
-          <w:lang w:val="en-US"/>
-        </w:rPr>
-        <w:t>Zip</w:t>
-      </w:r>
-    </w:p>
-    <w:p>
-      <w:pPr>
-        <w:pStyle w:val="Lijstalinea"/>
-        <w:numPr>
-          <w:ilvl w:val="3"/>
-          <w:numId w:val="2"/>
-        </w:numPr>
-        <w:rPr>
-          <w:lang w:val="en-US"/>
-        </w:rPr>
-      </w:pPr>
-      <w:r>
-        <w:rPr>
-          <w:lang w:val="en-US"/>
-        </w:rPr>
-        <w:t>Feedback</w:t>
-      </w:r>
-    </w:p>
-    <w:p>
-      <w:pPr>
-        <w:pStyle w:val="Lijstalinea"/>
-        <w:numPr>
-          <w:ilvl w:val="3"/>
-          <w:numId w:val="2"/>
-        </w:numPr>
-        <w:rPr>
-          <w:lang w:val="en-US"/>
-        </w:rPr>
-      </w:pPr>
-      <w:r>
-        <w:rPr>
-          <w:lang w:val="en-US"/>
-        </w:rPr>
-        <w:t>Lift (as generalizing over all operators)</w:t>
-      </w:r>
-    </w:p>
-    <w:p>
-      <w:pPr>
-        <w:pStyle w:val="Lijstalinea"/>
-        <w:numPr>
-          <w:ilvl w:val="0"/>
-          <w:numId w:val="2"/>
-        </w:numPr>
-        <w:rPr>
-          <w:lang w:val="en-US"/>
-        </w:rPr>
-      </w:pPr>
-      <w:r>
-        <w:rPr>
-          <w:lang w:val="en-US"/>
-        </w:rPr>
-        <w:t>Solving backpressure with feedback control</w:t>
-      </w:r>
-    </w:p>
-    <w:p>
-      <w:pPr>
-        <w:pStyle w:val="Lijstalinea"/>
-        <w:numPr>
-          <w:ilvl w:val="1"/>
-          <w:numId w:val="2"/>
-        </w:numPr>
-        <w:rPr>
-          <w:lang w:val="en-US"/>
-        </w:rPr>
-      </w:pPr>
-      <w:r>
-        <w:rPr>
-          <w:lang w:val="en-US"/>
-        </w:rPr>
-        <w:t>General solution</w:t>
-      </w:r>
-    </w:p>
-    <w:p>
-      <w:pPr>
-        <w:pStyle w:val="Lijstalinea"/>
-        <w:numPr>
-          <w:ilvl w:val="1"/>
-          <w:numId w:val="2"/>
-        </w:numPr>
-        <w:rPr>
-          <w:lang w:val="en-US"/>
-        </w:rPr>
-      </w:pPr>
-      <w:r>
-        <w:rPr>
-          <w:lang w:val="en-US"/>
-        </w:rPr>
-        <w:t>Solution to specific examples</w:t>
-      </w:r>
-    </w:p>
-    <w:p>
-      <w:pPr>
-        <w:pStyle w:val="Lijstalinea"/>
-        <w:numPr>
-          <w:ilvl w:val="1"/>
-          <w:numId w:val="2"/>
-        </w:numPr>
-        <w:rPr>
-          <w:lang w:val="en-US"/>
-        </w:rPr>
-      </w:pPr>
-      <w:r>
-        <w:rPr>
-          <w:lang w:val="en-US"/>
-        </w:rPr>
-        <w:t>…</w:t>
-      </w:r>
-    </w:p>
-    <w:p>
-      <w:pPr>
-        <w:rPr>
-          <w:lang w:val="en-US"/>
-        </w:rPr>
-      </w:pPr>
-    </w:p>
-    <w:p>
-      <w:pPr>
-        <w:rPr>
-          <w:lang w:val="en-US"/>
-        </w:rPr>
-      </w:pPr>
-      <w:r>
-        <w:rPr>
-          <w:lang w:val="en-US"/>
-        </w:rPr>
-        <w:pict>
-          <v:rect id="_x0000_i1025" style="width:0;height:1.5pt" o:hralign="center" o:hrstd="t" o:hr="t" fillcolor="#a0a0a0" stroked="f"/>
-        </w:pict>
-      </w:r>
-    </w:p>
-    <w:p>
-      <w:pPr>
-        <w:rPr>
-          <w:lang w:val="en-US"/>
-        </w:rPr>
-      </w:pPr>
-      <w:r>
-        <w:rPr>
-          <w:lang w:val="en-US"/>
-        </w:rPr>
-        <w:t>O</w:t>
-      </w:r>
-      <w:r>
-        <w:rPr>
-          <w:lang w:val="en-US"/>
-        </w:rPr>
-        <w:t>ld notes on backpressure case study:</w:t>
-      </w:r>
-    </w:p>
-    <w:p>
-      <w:pPr>
-        <w:pStyle w:val="Lijstalinea"/>
-        <w:numPr>
-          <w:ilvl w:val="0"/>
-          <w:numId w:val="3"/>
-        </w:numPr>
-        <w:rPr>
-          <w:lang w:val="en-US"/>
-        </w:rPr>
-      </w:pPr>
-      <w:r>
-        <w:rPr>
-          <w:lang w:val="en-US"/>
-        </w:rPr>
-        <w:t>Backpressure</w:t>
-      </w:r>
-    </w:p>
-    <w:p>
-      <w:pPr>
-        <w:pStyle w:val="Lijstalinea"/>
-        <w:numPr>
-          <w:ilvl w:val="1"/>
-          <w:numId w:val="3"/>
-        </w:numPr>
-        <w:rPr>
-          <w:lang w:val="en-US"/>
-        </w:rPr>
-      </w:pPr>
-      <w:r>
-        <w:rPr>
-          <w:lang w:val="en-US"/>
-        </w:rPr>
-        <w:t>Pull solution – control queue length</w:t>
-      </w:r>
-    </w:p>
-    <w:p>
-      <w:pPr>
-        <w:pStyle w:val="Lijstalinea"/>
-        <w:numPr>
-          <w:ilvl w:val="1"/>
-          <w:numId w:val="3"/>
-        </w:numPr>
-        <w:rPr>
-          <w:lang w:val="en-US"/>
-        </w:rPr>
-      </w:pPr>
-      <w:r>
-        <w:rPr>
-          <w:lang w:val="en-US"/>
-        </w:rPr>
-        <w:t>Push solution – control number of workers with metrics:</w:t>
-      </w:r>
-    </w:p>
-    <w:p>
-      <w:pPr>
-        <w:pStyle w:val="Lijstalinea"/>
-        <w:numPr>
-          <w:ilvl w:val="2"/>
-          <w:numId w:val="3"/>
-        </w:numPr>
-        <w:rPr>
-          <w:lang w:val="en-US"/>
-        </w:rPr>
-      </w:pPr>
-      <w:r>
-        <w:rPr>
-          <w:lang w:val="en-US"/>
-        </w:rPr>
-        <w:t>Queue length</w:t>
-      </w:r>
-    </w:p>
-    <w:p>
-      <w:pPr>
-        <w:pStyle w:val="Lijstalinea"/>
-        <w:numPr>
-          <w:ilvl w:val="2"/>
-          <w:numId w:val="3"/>
-        </w:numPr>
-        <w:rPr>
-          <w:lang w:val="en-US"/>
-        </w:rPr>
-      </w:pPr>
-      <w:r>
-        <w:rPr>
-          <w:lang w:val="en-US"/>
-        </w:rPr>
-        <w:t>Net queue length change</w:t>
-      </w:r>
-    </w:p>
-    <w:p>
-      <w:pPr>
-        <w:pStyle w:val="Lijstalinea"/>
-        <w:numPr>
-          <w:ilvl w:val="2"/>
-          <w:numId w:val="3"/>
-        </w:numPr>
-        <w:rPr>
-          <w:lang w:val="en-US"/>
-        </w:rPr>
-      </w:pPr>
-      <w:r>
-        <w:rPr>
-          <w:lang w:val="en-US"/>
-        </w:rPr>
-        <w:t xml:space="preserve">In/out ratio per </w:t>
-      </w:r>
-      <w:proofErr w:type="spellStart"/>
-      <w:r>
-        <w:rPr>
-          <w:lang w:val="en-US"/>
-        </w:rPr>
-        <w:t>timeunit</w:t>
-      </w:r>
-      <w:proofErr w:type="spellEnd"/>
+        <w:t>change. Does this still hold for computer science, since we don’t need/use mathematical models? Or is there an alternative, easier to tune, controller that could be considered as default in computer science?</w:t>
+      </w:r>
     </w:p>
     <w:sectPr>
       <w:pgSz w:w="11906" w:h="16838"/>

</xml_diff>

<commit_message>
added operators to operator discussion
</commit_message>
<xml_diff>
--- a/report/Outline.docx
+++ b/report/Outline.docx
@@ -584,8 +584,6 @@
         </w:rPr>
         <w:t>What is it?</w:t>
       </w:r>
-      <w:bookmarkStart w:id="0" w:name="_GoBack"/>
-      <w:bookmarkEnd w:id="0"/>
     </w:p>
     <w:p>
       <w:pPr>
@@ -1818,16 +1816,36 @@
           <w:numId w:val="2"/>
         </w:numPr>
         <w:rPr>
-          <w:lang w:val="en-US"/>
-        </w:rPr>
-      </w:pPr>
-      <w:r>
-        <w:rPr>
-          <w:lang w:val="en-US"/>
-        </w:rPr>
-        <w:t>Map/peek</w:t>
-      </w:r>
-    </w:p>
+          <w:i/>
+          <w:lang w:val="en-US"/>
+        </w:rPr>
+      </w:pPr>
+      <w:bookmarkStart w:id="0" w:name="_GoBack"/>
+      <w:r>
+        <w:rPr>
+          <w:i/>
+          <w:lang w:val="en-US"/>
+        </w:rPr>
+        <w:t xml:space="preserve">&lt;all </w:t>
+      </w:r>
+      <w:proofErr w:type="spellStart"/>
+      <w:r>
+        <w:rPr>
+          <w:i/>
+          <w:lang w:val="en-US"/>
+        </w:rPr>
+        <w:t>RxMobile</w:t>
+      </w:r>
+      <w:proofErr w:type="spellEnd"/>
+      <w:r>
+        <w:rPr>
+          <w:i/>
+          <w:lang w:val="en-US"/>
+        </w:rPr>
+        <w:t xml:space="preserve"> operators&gt;</w:t>
+      </w:r>
+    </w:p>
+    <w:bookmarkEnd w:id="0"/>
     <w:p>
       <w:pPr>
         <w:pStyle w:val="Lijstalinea"/>

</xml_diff>

<commit_message>
More outline for the Arrows
</commit_message>
<xml_diff>
--- a/report/Outline.docx
+++ b/report/Outline.docx
@@ -1785,6 +1785,43 @@
         <w:rPr>
           <w:lang w:val="en-US"/>
         </w:rPr>
+        <w:t xml:space="preserve">Observation: </w:t>
+      </w:r>
+      <w:r>
+        <w:rPr>
+          <w:b/>
+          <w:i/>
+          <w:lang w:val="en-US"/>
+        </w:rPr>
+        <w:t xml:space="preserve">a component is an </w:t>
+      </w:r>
+      <w:hyperlink r:id="rId11" w:history="1">
+        <w:r>
+          <w:rPr>
+            <w:rStyle w:val="Hyperlink"/>
+            <w:b/>
+            <w:i/>
+            <w:lang w:val="en-US"/>
+          </w:rPr>
+          <w:t>Arrow</w:t>
+        </w:r>
+      </w:hyperlink>
+    </w:p>
+    <w:p>
+      <w:pPr>
+        <w:pStyle w:val="Lijstalinea"/>
+        <w:numPr>
+          <w:ilvl w:val="2"/>
+          <w:numId w:val="2"/>
+        </w:numPr>
+        <w:rPr>
+          <w:lang w:val="en-US"/>
+        </w:rPr>
+      </w:pPr>
+      <w:r>
+        <w:rPr>
+          <w:lang w:val="en-US"/>
+        </w:rPr>
         <w:t>Introduce the operators on Component</w:t>
       </w:r>
     </w:p>
@@ -1799,14 +1836,84 @@
           <w:lang w:val="en-US"/>
         </w:rPr>
       </w:pPr>
+      <w:r>
+        <w:rPr>
+          <w:lang w:val="en-US"/>
+        </w:rPr>
+        <w:t>Arrow operators</w:t>
+      </w:r>
+    </w:p>
+    <w:p>
+      <w:pPr>
+        <w:pStyle w:val="Lijstalinea"/>
+        <w:numPr>
+          <w:ilvl w:val="3"/>
+          <w:numId w:val="2"/>
+        </w:numPr>
+        <w:rPr>
+          <w:lang w:val="en-US"/>
+        </w:rPr>
+      </w:pPr>
+      <w:r>
+        <w:rPr>
+          <w:lang w:val="en-US"/>
+        </w:rPr>
+        <w:t>Zip</w:t>
+      </w:r>
+    </w:p>
+    <w:p>
+      <w:pPr>
+        <w:pStyle w:val="Lijstalinea"/>
+        <w:numPr>
+          <w:ilvl w:val="3"/>
+          <w:numId w:val="2"/>
+        </w:numPr>
+        <w:rPr>
+          <w:lang w:val="en-US"/>
+        </w:rPr>
+      </w:pPr>
+      <w:r>
+        <w:rPr>
+          <w:lang w:val="en-US"/>
+        </w:rPr>
+        <w:t>Feedback</w:t>
+      </w:r>
+    </w:p>
+    <w:p>
+      <w:pPr>
+        <w:pStyle w:val="Lijstalinea"/>
+        <w:numPr>
+          <w:ilvl w:val="3"/>
+          <w:numId w:val="2"/>
+        </w:numPr>
+        <w:rPr>
+          <w:i/>
+          <w:lang w:val="en-US"/>
+        </w:rPr>
+      </w:pPr>
+      <w:r>
+        <w:rPr>
+          <w:i/>
+          <w:lang w:val="en-US"/>
+        </w:rPr>
+        <w:t xml:space="preserve">&lt;all </w:t>
+      </w:r>
       <w:proofErr w:type="spellStart"/>
       <w:r>
         <w:rPr>
-          <w:lang w:val="en-US"/>
-        </w:rPr>
-        <w:t>Concat</w:t>
+          <w:i/>
+          <w:lang w:val="en-US"/>
+        </w:rPr>
+        <w:t>RxMobile</w:t>
       </w:r>
       <w:proofErr w:type="spellEnd"/>
+      <w:r>
+        <w:rPr>
+          <w:i/>
+          <w:lang w:val="en-US"/>
+        </w:rPr>
+        <w:t xml:space="preserve"> operators&gt;</w:t>
+      </w:r>
     </w:p>
     <w:p>
       <w:pPr>
@@ -1816,36 +1923,307 @@
           <w:numId w:val="2"/>
         </w:numPr>
         <w:rPr>
-          <w:i/>
           <w:lang w:val="en-US"/>
         </w:rPr>
       </w:pPr>
       <w:bookmarkStart w:id="0" w:name="_GoBack"/>
-      <w:r>
-        <w:rPr>
-          <w:i/>
-          <w:lang w:val="en-US"/>
-        </w:rPr>
-        <w:t xml:space="preserve">&lt;all </w:t>
-      </w:r>
+      <w:bookmarkEnd w:id="0"/>
+      <w:r>
+        <w:rPr>
+          <w:lang w:val="en-US"/>
+        </w:rPr>
+        <w:t>Lift (as generalizing over all operators)</w:t>
+      </w:r>
+    </w:p>
+    <w:p>
+      <w:pPr>
+        <w:pStyle w:val="Lijstalinea"/>
+        <w:numPr>
+          <w:ilvl w:val="2"/>
+          <w:numId w:val="2"/>
+        </w:numPr>
+        <w:rPr>
+          <w:lang w:val="en-US"/>
+        </w:rPr>
+      </w:pPr>
+      <w:r>
+        <w:rPr>
+          <w:lang w:val="en-US"/>
+        </w:rPr>
+        <w:t xml:space="preserve">Ball tracker </w:t>
+      </w:r>
+      <w:r>
+        <w:rPr>
+          <w:lang w:val="en-US"/>
+        </w:rPr>
+        <w:t>example with</w:t>
+      </w:r>
+      <w:r>
+        <w:rPr>
+          <w:lang w:val="en-US"/>
+        </w:rPr>
+        <w:t xml:space="preserve"> </w:t>
+      </w:r>
+      <w:r>
+        <w:rPr>
+          <w:lang w:val="en-US"/>
+        </w:rPr>
+        <w:t xml:space="preserve">the </w:t>
+      </w:r>
+      <w:r>
+        <w:rPr>
+          <w:lang w:val="en-US"/>
+        </w:rPr>
+        <w:t>API</w:t>
+      </w:r>
+    </w:p>
+    <w:p>
+      <w:pPr>
+        <w:pStyle w:val="Lijstalinea"/>
+        <w:numPr>
+          <w:ilvl w:val="0"/>
+          <w:numId w:val="2"/>
+        </w:numPr>
+        <w:rPr>
+          <w:lang w:val="en-US"/>
+        </w:rPr>
+      </w:pPr>
+      <w:r>
+        <w:rPr>
+          <w:lang w:val="en-US"/>
+        </w:rPr>
+        <w:t>Solving backpressure with feedback control</w:t>
+      </w:r>
+    </w:p>
+    <w:p>
+      <w:pPr>
+        <w:pStyle w:val="Lijstalinea"/>
+        <w:numPr>
+          <w:ilvl w:val="1"/>
+          <w:numId w:val="2"/>
+        </w:numPr>
+        <w:rPr>
+          <w:lang w:val="en-US"/>
+        </w:rPr>
+      </w:pPr>
+      <w:r>
+        <w:rPr>
+          <w:lang w:val="en-US"/>
+        </w:rPr>
+        <w:t>General solution</w:t>
+      </w:r>
+    </w:p>
+    <w:p>
+      <w:pPr>
+        <w:pStyle w:val="Lijstalinea"/>
+        <w:numPr>
+          <w:ilvl w:val="1"/>
+          <w:numId w:val="2"/>
+        </w:numPr>
+        <w:rPr>
+          <w:lang w:val="en-US"/>
+        </w:rPr>
+      </w:pPr>
+      <w:r>
+        <w:rPr>
+          <w:lang w:val="en-US"/>
+        </w:rPr>
+        <w:t>Solution to specific examples</w:t>
+      </w:r>
+    </w:p>
+    <w:p>
+      <w:pPr>
+        <w:pStyle w:val="Lijstalinea"/>
+        <w:numPr>
+          <w:ilvl w:val="1"/>
+          <w:numId w:val="2"/>
+        </w:numPr>
+        <w:rPr>
+          <w:lang w:val="en-US"/>
+        </w:rPr>
+      </w:pPr>
+      <w:r>
+        <w:rPr>
+          <w:lang w:val="en-US"/>
+        </w:rPr>
+        <w:t>…</w:t>
+      </w:r>
+    </w:p>
+    <w:p>
+      <w:pPr>
+        <w:pStyle w:val="Lijstalinea"/>
+        <w:numPr>
+          <w:ilvl w:val="1"/>
+          <w:numId w:val="2"/>
+        </w:numPr>
+        <w:rPr>
+          <w:lang w:val="en-US"/>
+        </w:rPr>
+      </w:pPr>
       <w:proofErr w:type="spellStart"/>
       <w:r>
         <w:rPr>
-          <w:i/>
-          <w:lang w:val="en-US"/>
-        </w:rPr>
-        <w:t>RxMobile</w:t>
+          <w:lang w:val="en-US"/>
+        </w:rPr>
+        <w:t>Toesturen</w:t>
       </w:r>
       <w:proofErr w:type="spellEnd"/>
       <w:r>
         <w:rPr>
-          <w:i/>
-          <w:lang w:val="en-US"/>
-        </w:rPr>
-        <w:t xml:space="preserve"> operators&gt;</w:t>
-      </w:r>
-    </w:p>
-    <w:bookmarkEnd w:id="0"/>
+          <w:lang w:val="en-US"/>
+        </w:rPr>
+        <w:t xml:space="preserve"> </w:t>
+      </w:r>
+      <w:proofErr w:type="spellStart"/>
+      <w:r>
+        <w:rPr>
+          <w:lang w:val="en-US"/>
+        </w:rPr>
+        <w:t>naar</w:t>
+      </w:r>
+      <w:proofErr w:type="spellEnd"/>
+      <w:r>
+        <w:rPr>
+          <w:lang w:val="en-US"/>
+        </w:rPr>
+        <w:t xml:space="preserve"> reactive streams</w:t>
+      </w:r>
+    </w:p>
+    <w:p>
+      <w:pPr>
+        <w:pStyle w:val="Lijstalinea"/>
+        <w:numPr>
+          <w:ilvl w:val="1"/>
+          <w:numId w:val="2"/>
+        </w:numPr>
+        <w:rPr>
+          <w:lang w:val="en-US"/>
+        </w:rPr>
+      </w:pPr>
+      <w:r>
+        <w:rPr>
+          <w:lang w:val="en-US"/>
+        </w:rPr>
+        <w:t xml:space="preserve">Reactive streams </w:t>
+      </w:r>
+      <w:proofErr w:type="spellStart"/>
+      <w:r>
+        <w:rPr>
+          <w:lang w:val="en-US"/>
+        </w:rPr>
+        <w:t>buiten</w:t>
+      </w:r>
+      <w:proofErr w:type="spellEnd"/>
+      <w:r>
+        <w:rPr>
+          <w:lang w:val="en-US"/>
+        </w:rPr>
+        <w:t xml:space="preserve"> </w:t>
+      </w:r>
+      <w:proofErr w:type="spellStart"/>
+      <w:r>
+        <w:rPr>
+          <w:lang w:val="en-US"/>
+        </w:rPr>
+        <w:t>operatoren</w:t>
+      </w:r>
+      <w:proofErr w:type="spellEnd"/>
+    </w:p>
+    <w:p>
+      <w:pPr>
+        <w:pStyle w:val="Lijstalinea"/>
+        <w:numPr>
+          <w:ilvl w:val="2"/>
+          <w:numId w:val="2"/>
+        </w:numPr>
+      </w:pPr>
+      <w:r>
+        <w:t>Prima als op zelfde uit komt</w:t>
+      </w:r>
+    </w:p>
+    <w:p>
+      <w:pPr>
+        <w:pStyle w:val="Lijstalinea"/>
+        <w:numPr>
+          <w:ilvl w:val="2"/>
+          <w:numId w:val="2"/>
+        </w:numPr>
+      </w:pPr>
+      <w:r>
+        <w:t>Niet verweven, maar apart</w:t>
+      </w:r>
+    </w:p>
+    <w:p>
+      <w:pPr>
+        <w:pStyle w:val="Lijstalinea"/>
+        <w:numPr>
+          <w:ilvl w:val="2"/>
+          <w:numId w:val="2"/>
+        </w:numPr>
+      </w:pPr>
+      <w:proofErr w:type="spellStart"/>
+      <w:r>
+        <w:t>Efficienter</w:t>
+      </w:r>
+      <w:proofErr w:type="spellEnd"/>
+    </w:p>
+    <w:p>
+      <w:pPr>
+        <w:pStyle w:val="Lijstalinea"/>
+        <w:numPr>
+          <w:ilvl w:val="0"/>
+          <w:numId w:val="2"/>
+        </w:numPr>
+      </w:pPr>
+      <w:proofErr w:type="spellStart"/>
+      <w:r>
+        <w:t>Future</w:t>
+      </w:r>
+      <w:proofErr w:type="spellEnd"/>
+      <w:r>
+        <w:t xml:space="preserve"> </w:t>
+      </w:r>
+      <w:proofErr w:type="spellStart"/>
+      <w:r>
+        <w:t>work</w:t>
+      </w:r>
+      <w:proofErr w:type="spellEnd"/>
+    </w:p>
+    <w:p>
+      <w:pPr>
+        <w:pStyle w:val="Lijstalinea"/>
+        <w:numPr>
+          <w:ilvl w:val="1"/>
+          <w:numId w:val="2"/>
+        </w:numPr>
+      </w:pPr>
+      <w:proofErr w:type="spellStart"/>
+      <w:r>
+        <w:t>Backpressure</w:t>
+      </w:r>
+      <w:proofErr w:type="spellEnd"/>
+      <w:r>
+        <w:t>:</w:t>
+      </w:r>
+    </w:p>
+    <w:p>
+      <w:pPr>
+        <w:pStyle w:val="Lijstalinea"/>
+        <w:numPr>
+          <w:ilvl w:val="2"/>
+          <w:numId w:val="2"/>
+        </w:numPr>
+        <w:rPr>
+          <w:lang w:val="en-US"/>
+        </w:rPr>
+      </w:pPr>
+      <w:r>
+        <w:rPr>
+          <w:lang w:val="en-US"/>
+        </w:rPr>
+        <w:t>Push solution – control number of workers with certain metrics. This will presumably also work with hot streams such as UI events and time:</w:t>
+      </w:r>
+    </w:p>
     <w:p>
       <w:pPr>
         <w:pStyle w:val="Lijstalinea"/>
@@ -1861,7 +2239,7 @@
         <w:rPr>
           <w:lang w:val="en-US"/>
         </w:rPr>
-        <w:t>Zip</w:t>
+        <w:t>Queue length</w:t>
       </w:r>
     </w:p>
     <w:p>
@@ -1879,7 +2257,7 @@
         <w:rPr>
           <w:lang w:val="en-US"/>
         </w:rPr>
-        <w:t>Feedback</w:t>
+        <w:t>Net queue length change</w:t>
       </w:r>
     </w:p>
     <w:p>
@@ -1897,7 +2275,19 @@
         <w:rPr>
           <w:lang w:val="en-US"/>
         </w:rPr>
-        <w:t>Lift (as generalizing over all operators)</w:t>
+        <w:t>In/out ratio per time unit</w:t>
+      </w:r>
+    </w:p>
+    <w:p>
+      <w:pPr>
+        <w:pStyle w:val="Lijstalinea"/>
+        <w:numPr>
+          <w:ilvl w:val="1"/>
+          <w:numId w:val="2"/>
+        </w:numPr>
+      </w:pPr>
+      <w:r>
+        <w:t>Feedback control:</w:t>
       </w:r>
     </w:p>
     <w:p>
@@ -1915,184 +2305,14 @@
         <w:rPr>
           <w:lang w:val="en-US"/>
         </w:rPr>
-        <w:t xml:space="preserve">Ball tracker </w:t>
-      </w:r>
-      <w:r>
-        <w:rPr>
-          <w:lang w:val="en-US"/>
-        </w:rPr>
-        <w:t>example with</w:t>
-      </w:r>
-      <w:r>
-        <w:rPr>
-          <w:lang w:val="en-US"/>
-        </w:rPr>
-        <w:t xml:space="preserve"> </w:t>
-      </w:r>
-      <w:r>
-        <w:rPr>
-          <w:lang w:val="en-US"/>
-        </w:rPr>
-        <w:t xml:space="preserve">the </w:t>
-      </w:r>
-      <w:r>
-        <w:rPr>
-          <w:lang w:val="en-US"/>
-        </w:rPr>
-        <w:t>API</w:t>
-      </w:r>
-    </w:p>
-    <w:p>
-      <w:pPr>
-        <w:pStyle w:val="Lijstalinea"/>
-        <w:numPr>
-          <w:ilvl w:val="0"/>
-          <w:numId w:val="2"/>
-        </w:numPr>
-        <w:rPr>
-          <w:lang w:val="en-US"/>
-        </w:rPr>
-      </w:pPr>
-      <w:r>
-        <w:rPr>
-          <w:lang w:val="en-US"/>
-        </w:rPr>
-        <w:t>Solving backpressure with feedback control</w:t>
-      </w:r>
-    </w:p>
-    <w:p>
-      <w:pPr>
-        <w:pStyle w:val="Lijstalinea"/>
-        <w:numPr>
-          <w:ilvl w:val="1"/>
-          <w:numId w:val="2"/>
-        </w:numPr>
-        <w:rPr>
-          <w:lang w:val="en-US"/>
-        </w:rPr>
-      </w:pPr>
-      <w:r>
-        <w:rPr>
-          <w:lang w:val="en-US"/>
-        </w:rPr>
-        <w:t>General solution</w:t>
-      </w:r>
-    </w:p>
-    <w:p>
-      <w:pPr>
-        <w:pStyle w:val="Lijstalinea"/>
-        <w:numPr>
-          <w:ilvl w:val="1"/>
-          <w:numId w:val="2"/>
-        </w:numPr>
-        <w:rPr>
-          <w:lang w:val="en-US"/>
-        </w:rPr>
-      </w:pPr>
-      <w:r>
-        <w:rPr>
-          <w:lang w:val="en-US"/>
-        </w:rPr>
-        <w:t>Solution to specific examples</w:t>
-      </w:r>
-    </w:p>
-    <w:p>
-      <w:pPr>
-        <w:pStyle w:val="Lijstalinea"/>
-        <w:numPr>
-          <w:ilvl w:val="1"/>
-          <w:numId w:val="2"/>
-        </w:numPr>
-        <w:rPr>
-          <w:lang w:val="en-US"/>
-        </w:rPr>
-      </w:pPr>
-      <w:r>
-        <w:rPr>
-          <w:lang w:val="en-US"/>
-        </w:rPr>
-        <w:t>…</w:t>
-      </w:r>
-    </w:p>
-    <w:p>
-      <w:pPr>
-        <w:pStyle w:val="Lijstalinea"/>
-        <w:numPr>
-          <w:ilvl w:val="1"/>
-          <w:numId w:val="2"/>
-        </w:numPr>
-        <w:rPr>
-          <w:lang w:val="en-US"/>
-        </w:rPr>
-      </w:pPr>
-      <w:proofErr w:type="spellStart"/>
-      <w:r>
-        <w:rPr>
-          <w:lang w:val="en-US"/>
-        </w:rPr>
-        <w:t>Toesturen</w:t>
-      </w:r>
-      <w:proofErr w:type="spellEnd"/>
-      <w:r>
-        <w:rPr>
-          <w:lang w:val="en-US"/>
-        </w:rPr>
-        <w:t xml:space="preserve"> </w:t>
-      </w:r>
-      <w:proofErr w:type="spellStart"/>
-      <w:r>
-        <w:rPr>
-          <w:lang w:val="en-US"/>
-        </w:rPr>
-        <w:t>naar</w:t>
-      </w:r>
-      <w:proofErr w:type="spellEnd"/>
-      <w:r>
-        <w:rPr>
-          <w:lang w:val="en-US"/>
-        </w:rPr>
-        <w:t xml:space="preserve"> reactive streams</w:t>
-      </w:r>
-    </w:p>
-    <w:p>
-      <w:pPr>
-        <w:pStyle w:val="Lijstalinea"/>
-        <w:numPr>
-          <w:ilvl w:val="1"/>
-          <w:numId w:val="2"/>
-        </w:numPr>
-        <w:rPr>
-          <w:lang w:val="en-US"/>
-        </w:rPr>
-      </w:pPr>
-      <w:r>
-        <w:rPr>
-          <w:lang w:val="en-US"/>
-        </w:rPr>
-        <w:t xml:space="preserve">Reactive streams </w:t>
-      </w:r>
-      <w:proofErr w:type="spellStart"/>
-      <w:r>
-        <w:rPr>
-          <w:lang w:val="en-US"/>
-        </w:rPr>
-        <w:t>buiten</w:t>
-      </w:r>
-      <w:proofErr w:type="spellEnd"/>
-      <w:r>
-        <w:rPr>
-          <w:lang w:val="en-US"/>
-        </w:rPr>
-        <w:t xml:space="preserve"> </w:t>
-      </w:r>
-      <w:proofErr w:type="spellStart"/>
-      <w:r>
-        <w:rPr>
-          <w:lang w:val="en-US"/>
-        </w:rPr>
-        <w:t>operatoren</w:t>
-      </w:r>
-      <w:proofErr w:type="spellEnd"/>
+        <w:t xml:space="preserve">It’s basically an algorithm to solve </w:t>
+      </w:r>
+      <w:r>
+        <w:rPr>
+          <w:lang w:val="en-US"/>
+        </w:rPr>
+        <w:t>‘control problems’. How is the problem class defined where feedback control can be used as an easy solution?</w:t>
+      </w:r>
     </w:p>
     <w:p>
       <w:pPr>
@@ -2101,9 +2321,15 @@
           <w:ilvl w:val="2"/>
           <w:numId w:val="2"/>
         </w:numPr>
-      </w:pPr>
-      <w:r>
-        <w:t>Prima als op zelfde uit komt</w:t>
+        <w:rPr>
+          <w:lang w:val="en-US"/>
+        </w:rPr>
+      </w:pPr>
+      <w:r>
+        <w:rPr>
+          <w:lang w:val="en-US"/>
+        </w:rPr>
+        <w:t>It’s difficult to tune PID controllers. (refer to blog) Would it be possible to use ML for this process?</w:t>
       </w:r>
     </w:p>
     <w:p>
@@ -2113,206 +2339,22 @@
           <w:ilvl w:val="2"/>
           <w:numId w:val="2"/>
         </w:numPr>
-      </w:pPr>
-      <w:r>
-        <w:t>Niet verweven, maar apart</w:t>
-      </w:r>
-    </w:p>
-    <w:p>
-      <w:pPr>
-        <w:pStyle w:val="Lijstalinea"/>
-        <w:numPr>
-          <w:ilvl w:val="2"/>
-          <w:numId w:val="2"/>
-        </w:numPr>
-      </w:pPr>
-      <w:proofErr w:type="spellStart"/>
-      <w:r>
-        <w:t>Efficienter</w:t>
-      </w:r>
-      <w:proofErr w:type="spellEnd"/>
-    </w:p>
-    <w:p>
-      <w:pPr>
-        <w:pStyle w:val="Lijstalinea"/>
-        <w:numPr>
-          <w:ilvl w:val="0"/>
-          <w:numId w:val="2"/>
-        </w:numPr>
-      </w:pPr>
-      <w:proofErr w:type="spellStart"/>
-      <w:r>
-        <w:t>Future</w:t>
-      </w:r>
-      <w:proofErr w:type="spellEnd"/>
-      <w:r>
-        <w:t xml:space="preserve"> </w:t>
-      </w:r>
-      <w:proofErr w:type="spellStart"/>
-      <w:r>
-        <w:t>work</w:t>
-      </w:r>
-      <w:proofErr w:type="spellEnd"/>
-    </w:p>
-    <w:p>
-      <w:pPr>
-        <w:pStyle w:val="Lijstalinea"/>
-        <w:numPr>
-          <w:ilvl w:val="1"/>
-          <w:numId w:val="2"/>
-        </w:numPr>
-      </w:pPr>
-      <w:proofErr w:type="spellStart"/>
-      <w:r>
-        <w:t>Backpressure</w:t>
-      </w:r>
-      <w:proofErr w:type="spellEnd"/>
-      <w:r>
-        <w:t>:</w:t>
-      </w:r>
-    </w:p>
-    <w:p>
-      <w:pPr>
-        <w:pStyle w:val="Lijstalinea"/>
-        <w:numPr>
-          <w:ilvl w:val="2"/>
-          <w:numId w:val="2"/>
-        </w:numPr>
-        <w:rPr>
-          <w:lang w:val="en-US"/>
-        </w:rPr>
-      </w:pPr>
-      <w:r>
-        <w:rPr>
-          <w:lang w:val="en-US"/>
-        </w:rPr>
-        <w:t>Push solution – control number of workers with certain metrics. This will presumably also work with hot streams such as UI events and time:</w:t>
-      </w:r>
-    </w:p>
-    <w:p>
-      <w:pPr>
-        <w:pStyle w:val="Lijstalinea"/>
-        <w:numPr>
-          <w:ilvl w:val="3"/>
-          <w:numId w:val="2"/>
-        </w:numPr>
-        <w:rPr>
-          <w:lang w:val="en-US"/>
-        </w:rPr>
-      </w:pPr>
-      <w:r>
-        <w:rPr>
-          <w:lang w:val="en-US"/>
-        </w:rPr>
-        <w:t>Queue length</w:t>
-      </w:r>
-    </w:p>
-    <w:p>
-      <w:pPr>
-        <w:pStyle w:val="Lijstalinea"/>
-        <w:numPr>
-          <w:ilvl w:val="3"/>
-          <w:numId w:val="2"/>
-        </w:numPr>
-        <w:rPr>
-          <w:lang w:val="en-US"/>
-        </w:rPr>
-      </w:pPr>
-      <w:r>
-        <w:rPr>
-          <w:lang w:val="en-US"/>
-        </w:rPr>
-        <w:t>Net queue length change</w:t>
-      </w:r>
-    </w:p>
-    <w:p>
-      <w:pPr>
-        <w:pStyle w:val="Lijstalinea"/>
-        <w:numPr>
-          <w:ilvl w:val="3"/>
-          <w:numId w:val="2"/>
-        </w:numPr>
-        <w:rPr>
-          <w:lang w:val="en-US"/>
-        </w:rPr>
-      </w:pPr>
-      <w:r>
-        <w:rPr>
-          <w:lang w:val="en-US"/>
-        </w:rPr>
-        <w:t>In/out ratio per time unit</w:t>
-      </w:r>
-    </w:p>
-    <w:p>
-      <w:pPr>
-        <w:pStyle w:val="Lijstalinea"/>
-        <w:numPr>
-          <w:ilvl w:val="1"/>
-          <w:numId w:val="2"/>
-        </w:numPr>
-      </w:pPr>
-      <w:r>
-        <w:t>Feedback control:</w:t>
-      </w:r>
-    </w:p>
-    <w:p>
-      <w:pPr>
-        <w:pStyle w:val="Lijstalinea"/>
-        <w:numPr>
-          <w:ilvl w:val="2"/>
-          <w:numId w:val="2"/>
-        </w:numPr>
-        <w:rPr>
-          <w:lang w:val="en-US"/>
-        </w:rPr>
-      </w:pPr>
-      <w:r>
-        <w:rPr>
-          <w:lang w:val="en-US"/>
-        </w:rPr>
-        <w:t xml:space="preserve">It’s basically an algorithm to solve </w:t>
-      </w:r>
-      <w:r>
-        <w:rPr>
-          <w:lang w:val="en-US"/>
-        </w:rPr>
-        <w:t>‘control problems’. How is the problem class defined where feedback control can be used as an easy solution?</w:t>
-      </w:r>
-    </w:p>
-    <w:p>
-      <w:pPr>
-        <w:pStyle w:val="Lijstalinea"/>
-        <w:numPr>
-          <w:ilvl w:val="2"/>
-          <w:numId w:val="2"/>
-        </w:numPr>
-        <w:rPr>
-          <w:lang w:val="en-US"/>
-        </w:rPr>
-      </w:pPr>
-      <w:r>
-        <w:rPr>
-          <w:lang w:val="en-US"/>
-        </w:rPr>
-        <w:t>It’s difficult to tune PID controllers. (refer to blog) Would it be possible to use ML for this process?</w:t>
-      </w:r>
-    </w:p>
-    <w:p>
-      <w:pPr>
-        <w:pStyle w:val="Lijstalinea"/>
-        <w:numPr>
-          <w:ilvl w:val="2"/>
-          <w:numId w:val="2"/>
-        </w:numPr>
-        <w:rPr>
-          <w:lang w:val="en-US"/>
-        </w:rPr>
-      </w:pPr>
-      <w:r>
-        <w:rPr>
-          <w:lang w:val="en-US"/>
-        </w:rPr>
-        <w:t xml:space="preserve">The PID controller originally comes from the field of physics and mechanical/electrical engineering and is considered to be the default controller, given its </w:t>
+        <w:rPr>
+          <w:lang w:val="en-US"/>
+        </w:rPr>
+      </w:pPr>
+      <w:r>
+        <w:rPr>
+          <w:lang w:val="en-US"/>
+        </w:rPr>
+        <w:t xml:space="preserve">The PID controller originally comes from the field of physics and mechanical/electrical engineering and is considered to be the default </w:t>
+      </w:r>
+      <w:r>
+        <w:rPr>
+          <w:lang w:val="en-US"/>
+        </w:rPr>
+        <w:lastRenderedPageBreak/>
+        <w:t xml:space="preserve">controller, given its </w:t>
       </w:r>
       <w:r>
         <w:rPr>
@@ -2330,14 +2372,7 @@
         <w:rPr>
           <w:lang w:val="en-US"/>
         </w:rPr>
-        <w:t xml:space="preserve">quick response to </w:t>
-      </w:r>
-      <w:r>
-        <w:rPr>
-          <w:lang w:val="en-US"/>
-        </w:rPr>
-        <w:lastRenderedPageBreak/>
-        <w:t>change. Does this still hold for computer science, since we don’t need/use mathematical models? Or is there an alternative, easier to tune, controller that could be considered as default in computer science?</w:t>
+        <w:t>quick response to change. Does this still hold for computer science, since we don’t need/use mathematical models? Or is there an alternative, easier to tune, controller that could be considered as default in computer science?</w:t>
       </w:r>
     </w:p>
     <w:sectPr>

</xml_diff>

<commit_message>
Extended outline with operators
</commit_message>
<xml_diff>
--- a/report/Outline.docx
+++ b/report/Outline.docx
@@ -1847,6 +1847,362 @@
       <w:pPr>
         <w:pStyle w:val="Lijstalinea"/>
         <w:numPr>
+          <w:ilvl w:val="4"/>
+          <w:numId w:val="2"/>
+        </w:numPr>
+        <w:rPr>
+          <w:rFonts w:ascii="Consolas" w:hAnsi="Consolas" w:cs="Consolas"/>
+          <w:lang w:val="en-US"/>
+        </w:rPr>
+      </w:pPr>
+      <w:proofErr w:type="spellStart"/>
+      <w:r>
+        <w:rPr>
+          <w:rFonts w:ascii="Consolas" w:hAnsi="Consolas" w:cs="Consolas"/>
+          <w:sz w:val="20"/>
+          <w:lang w:val="en-US"/>
+        </w:rPr>
+        <w:t>arr</w:t>
+      </w:r>
+      <w:proofErr w:type="spellEnd"/>
+      <w:r>
+        <w:rPr>
+          <w:rFonts w:ascii="Consolas" w:hAnsi="Consolas" w:cs="Consolas"/>
+          <w:sz w:val="20"/>
+          <w:lang w:val="en-US"/>
+        </w:rPr>
+        <w:t xml:space="preserve"> :: </w:t>
+      </w:r>
+      <w:r>
+        <w:rPr>
+          <w:rFonts w:ascii="Consolas" w:hAnsi="Consolas" w:cs="Consolas"/>
+          <w:sz w:val="20"/>
+          <w:lang w:val="en-US"/>
+        </w:rPr>
+        <w:t xml:space="preserve">Arrow a =&gt; </w:t>
+      </w:r>
+      <w:r>
+        <w:rPr>
+          <w:rFonts w:ascii="Consolas" w:hAnsi="Consolas" w:cs="Consolas"/>
+          <w:sz w:val="20"/>
+          <w:lang w:val="en-US"/>
+        </w:rPr>
+        <w:t>(b -&gt; c) -&gt; a b c</w:t>
+      </w:r>
+    </w:p>
+    <w:p>
+      <w:pPr>
+        <w:pStyle w:val="Lijstalinea"/>
+        <w:numPr>
+          <w:ilvl w:val="4"/>
+          <w:numId w:val="2"/>
+        </w:numPr>
+        <w:rPr>
+          <w:rFonts w:ascii="Consolas" w:hAnsi="Consolas" w:cs="Consolas"/>
+          <w:lang w:val="en-US"/>
+        </w:rPr>
+      </w:pPr>
+      <w:r>
+        <w:rPr>
+          <w:rFonts w:ascii="Consolas" w:hAnsi="Consolas" w:cs="Consolas"/>
+          <w:sz w:val="20"/>
+          <w:lang w:val="en-US"/>
+        </w:rPr>
+        <w:t>(&gt;&gt;&gt;) :: Arrow a =&gt; a b c -&gt; a c d -&gt; a b d</w:t>
+      </w:r>
+    </w:p>
+    <w:p>
+      <w:pPr>
+        <w:pStyle w:val="Lijstalinea"/>
+        <w:numPr>
+          <w:ilvl w:val="4"/>
+          <w:numId w:val="2"/>
+        </w:numPr>
+        <w:rPr>
+          <w:rFonts w:ascii="Consolas" w:hAnsi="Consolas" w:cs="Consolas"/>
+          <w:lang w:val="en-US"/>
+        </w:rPr>
+      </w:pPr>
+      <w:r>
+        <w:rPr>
+          <w:rFonts w:ascii="Consolas" w:hAnsi="Consolas" w:cs="Consolas"/>
+          <w:sz w:val="20"/>
+          <w:lang w:val="en-US"/>
+        </w:rPr>
+        <w:t>first :: Arrow a =&gt; a b c -&gt; a (</w:t>
+      </w:r>
+      <w:proofErr w:type="spellStart"/>
+      <w:r>
+        <w:rPr>
+          <w:rFonts w:ascii="Consolas" w:hAnsi="Consolas" w:cs="Consolas"/>
+          <w:sz w:val="20"/>
+          <w:lang w:val="en-US"/>
+        </w:rPr>
+        <w:t>b,d</w:t>
+      </w:r>
+      <w:proofErr w:type="spellEnd"/>
+      <w:r>
+        <w:rPr>
+          <w:rFonts w:ascii="Consolas" w:hAnsi="Consolas" w:cs="Consolas"/>
+          <w:sz w:val="20"/>
+          <w:lang w:val="en-US"/>
+        </w:rPr>
+        <w:t>) (</w:t>
+      </w:r>
+      <w:proofErr w:type="spellStart"/>
+      <w:r>
+        <w:rPr>
+          <w:rFonts w:ascii="Consolas" w:hAnsi="Consolas" w:cs="Consolas"/>
+          <w:sz w:val="20"/>
+          <w:lang w:val="en-US"/>
+        </w:rPr>
+        <w:t>c,d</w:t>
+      </w:r>
+      <w:proofErr w:type="spellEnd"/>
+      <w:r>
+        <w:rPr>
+          <w:rFonts w:ascii="Consolas" w:hAnsi="Consolas" w:cs="Consolas"/>
+          <w:sz w:val="20"/>
+          <w:lang w:val="en-US"/>
+        </w:rPr>
+        <w:t>)</w:t>
+      </w:r>
+    </w:p>
+    <w:p>
+      <w:pPr>
+        <w:pStyle w:val="Lijstalinea"/>
+        <w:numPr>
+          <w:ilvl w:val="4"/>
+          <w:numId w:val="2"/>
+        </w:numPr>
+        <w:rPr>
+          <w:rFonts w:ascii="Consolas" w:hAnsi="Consolas" w:cs="Consolas"/>
+          <w:lang w:val="en-US"/>
+        </w:rPr>
+      </w:pPr>
+      <w:r>
+        <w:rPr>
+          <w:rFonts w:ascii="Consolas" w:hAnsi="Consolas" w:cs="Consolas"/>
+          <w:sz w:val="20"/>
+          <w:lang w:val="en-US"/>
+        </w:rPr>
+        <w:t>second :: Arrow a =&gt; a b c -&gt; a (</w:t>
+      </w:r>
+      <w:proofErr w:type="spellStart"/>
+      <w:r>
+        <w:rPr>
+          <w:rFonts w:ascii="Consolas" w:hAnsi="Consolas" w:cs="Consolas"/>
+          <w:sz w:val="20"/>
+          <w:lang w:val="en-US"/>
+        </w:rPr>
+        <w:t>d,b</w:t>
+      </w:r>
+      <w:proofErr w:type="spellEnd"/>
+      <w:r>
+        <w:rPr>
+          <w:rFonts w:ascii="Consolas" w:hAnsi="Consolas" w:cs="Consolas"/>
+          <w:sz w:val="20"/>
+          <w:lang w:val="en-US"/>
+        </w:rPr>
+        <w:t>) (</w:t>
+      </w:r>
+      <w:proofErr w:type="spellStart"/>
+      <w:r>
+        <w:rPr>
+          <w:rFonts w:ascii="Consolas" w:hAnsi="Consolas" w:cs="Consolas"/>
+          <w:sz w:val="20"/>
+          <w:lang w:val="en-US"/>
+        </w:rPr>
+        <w:t>d,c</w:t>
+      </w:r>
+      <w:proofErr w:type="spellEnd"/>
+      <w:r>
+        <w:rPr>
+          <w:rFonts w:ascii="Consolas" w:hAnsi="Consolas" w:cs="Consolas"/>
+          <w:sz w:val="20"/>
+          <w:lang w:val="en-US"/>
+        </w:rPr>
+        <w:t>)</w:t>
+      </w:r>
+    </w:p>
+    <w:p>
+      <w:pPr>
+        <w:pStyle w:val="Lijstalinea"/>
+        <w:numPr>
+          <w:ilvl w:val="4"/>
+          <w:numId w:val="2"/>
+        </w:numPr>
+        <w:rPr>
+          <w:rFonts w:ascii="Consolas" w:hAnsi="Consolas" w:cs="Consolas"/>
+          <w:lang w:val="en-US"/>
+        </w:rPr>
+      </w:pPr>
+      <w:r>
+        <w:rPr>
+          <w:rFonts w:ascii="Consolas" w:hAnsi="Consolas" w:cs="Consolas"/>
+          <w:sz w:val="20"/>
+          <w:lang w:val="en-US"/>
+        </w:rPr>
+        <w:t>(***) :: Arrow a =&gt; a b c -&gt; a d e -&gt; a (</w:t>
+      </w:r>
+      <w:proofErr w:type="spellStart"/>
+      <w:r>
+        <w:rPr>
+          <w:rFonts w:ascii="Consolas" w:hAnsi="Consolas" w:cs="Consolas"/>
+          <w:sz w:val="20"/>
+          <w:lang w:val="en-US"/>
+        </w:rPr>
+        <w:t>b,d</w:t>
+      </w:r>
+      <w:proofErr w:type="spellEnd"/>
+      <w:r>
+        <w:rPr>
+          <w:rFonts w:ascii="Consolas" w:hAnsi="Consolas" w:cs="Consolas"/>
+          <w:sz w:val="20"/>
+          <w:lang w:val="en-US"/>
+        </w:rPr>
+        <w:t>) (</w:t>
+      </w:r>
+      <w:proofErr w:type="spellStart"/>
+      <w:r>
+        <w:rPr>
+          <w:rFonts w:ascii="Consolas" w:hAnsi="Consolas" w:cs="Consolas"/>
+          <w:sz w:val="20"/>
+          <w:lang w:val="en-US"/>
+        </w:rPr>
+        <w:t>c,e</w:t>
+      </w:r>
+      <w:proofErr w:type="spellEnd"/>
+      <w:r>
+        <w:rPr>
+          <w:rFonts w:ascii="Consolas" w:hAnsi="Consolas" w:cs="Consolas"/>
+          <w:sz w:val="20"/>
+          <w:lang w:val="en-US"/>
+        </w:rPr>
+        <w:t>)</w:t>
+      </w:r>
+    </w:p>
+    <w:p>
+      <w:pPr>
+        <w:pStyle w:val="Lijstalinea"/>
+        <w:numPr>
+          <w:ilvl w:val="4"/>
+          <w:numId w:val="2"/>
+        </w:numPr>
+        <w:rPr>
+          <w:rFonts w:ascii="Consolas" w:hAnsi="Consolas" w:cs="Consolas"/>
+          <w:lang w:val="en-US"/>
+        </w:rPr>
+      </w:pPr>
+      <w:r>
+        <w:rPr>
+          <w:rFonts w:ascii="Consolas" w:hAnsi="Consolas" w:cs="Consolas"/>
+          <w:sz w:val="20"/>
+          <w:lang w:val="en-US"/>
+        </w:rPr>
+        <w:t>(&amp;&amp;&amp;) :: Arrow a =&gt; a b c -&gt; a b d -&gt; a b (</w:t>
+      </w:r>
+      <w:proofErr w:type="spellStart"/>
+      <w:r>
+        <w:rPr>
+          <w:rFonts w:ascii="Consolas" w:hAnsi="Consolas" w:cs="Consolas"/>
+          <w:sz w:val="20"/>
+          <w:lang w:val="en-US"/>
+        </w:rPr>
+        <w:t>c,d</w:t>
+      </w:r>
+      <w:proofErr w:type="spellEnd"/>
+      <w:r>
+        <w:rPr>
+          <w:rFonts w:ascii="Consolas" w:hAnsi="Consolas" w:cs="Consolas"/>
+          <w:sz w:val="20"/>
+          <w:lang w:val="en-US"/>
+        </w:rPr>
+        <w:t>)</w:t>
+      </w:r>
+    </w:p>
+    <w:p>
+      <w:pPr>
+        <w:pStyle w:val="Lijstalinea"/>
+        <w:numPr>
+          <w:ilvl w:val="4"/>
+          <w:numId w:val="2"/>
+        </w:numPr>
+        <w:rPr>
+          <w:rFonts w:ascii="Consolas" w:hAnsi="Consolas" w:cs="Consolas"/>
+          <w:lang w:val="en-US"/>
+        </w:rPr>
+      </w:pPr>
+      <w:r>
+        <w:rPr>
+          <w:rFonts w:ascii="Consolas" w:hAnsi="Consolas" w:cs="Consolas"/>
+          <w:sz w:val="20"/>
+          <w:lang w:val="en-US"/>
+        </w:rPr>
+        <w:t>lift2A :: Arrow a =&gt; (b -&gt; c -&gt; d) -&gt; a e b -&gt;   a e c -&gt; a e d</w:t>
+      </w:r>
+    </w:p>
+    <w:p>
+      <w:pPr>
+        <w:pStyle w:val="Lijstalinea"/>
+        <w:numPr>
+          <w:ilvl w:val="4"/>
+          <w:numId w:val="2"/>
+        </w:numPr>
+        <w:rPr>
+          <w:rFonts w:ascii="Consolas" w:hAnsi="Consolas" w:cs="Consolas"/>
+          <w:lang w:val="en-US"/>
+        </w:rPr>
+      </w:pPr>
+      <w:r>
+        <w:rPr>
+          <w:rFonts w:ascii="Consolas" w:hAnsi="Consolas" w:cs="Consolas"/>
+          <w:sz w:val="20"/>
+          <w:lang w:val="en-US"/>
+        </w:rPr>
+        <w:t>loop :: Arrow a =&gt; a (</w:t>
+      </w:r>
+      <w:proofErr w:type="spellStart"/>
+      <w:r>
+        <w:rPr>
+          <w:rFonts w:ascii="Consolas" w:hAnsi="Consolas" w:cs="Consolas"/>
+          <w:sz w:val="20"/>
+          <w:lang w:val="en-US"/>
+        </w:rPr>
+        <w:t>b,d</w:t>
+      </w:r>
+      <w:proofErr w:type="spellEnd"/>
+      <w:r>
+        <w:rPr>
+          <w:rFonts w:ascii="Consolas" w:hAnsi="Consolas" w:cs="Consolas"/>
+          <w:sz w:val="20"/>
+          <w:lang w:val="en-US"/>
+        </w:rPr>
+        <w:t>) (</w:t>
+      </w:r>
+      <w:proofErr w:type="spellStart"/>
+      <w:r>
+        <w:rPr>
+          <w:rFonts w:ascii="Consolas" w:hAnsi="Consolas" w:cs="Consolas"/>
+          <w:sz w:val="20"/>
+          <w:lang w:val="en-US"/>
+        </w:rPr>
+        <w:t>c,d</w:t>
+      </w:r>
+      <w:proofErr w:type="spellEnd"/>
+      <w:r>
+        <w:rPr>
+          <w:rFonts w:ascii="Consolas" w:hAnsi="Consolas" w:cs="Consolas"/>
+          <w:sz w:val="20"/>
+          <w:lang w:val="en-US"/>
+        </w:rPr>
+        <w:t>) -&gt; a b c</w:t>
+      </w:r>
+    </w:p>
+    <w:p>
+      <w:pPr>
+        <w:pStyle w:val="Lijstalinea"/>
+        <w:numPr>
           <w:ilvl w:val="3"/>
           <w:numId w:val="2"/>
         </w:numPr>
@@ -1854,6 +2210,26 @@
           <w:lang w:val="en-US"/>
         </w:rPr>
       </w:pPr>
+      <w:proofErr w:type="spellStart"/>
+      <w:r>
+        <w:rPr>
+          <w:lang w:val="en-US"/>
+        </w:rPr>
+        <w:t>Concat</w:t>
+      </w:r>
+      <w:proofErr w:type="spellEnd"/>
+    </w:p>
+    <w:p>
+      <w:pPr>
+        <w:pStyle w:val="Lijstalinea"/>
+        <w:numPr>
+          <w:ilvl w:val="3"/>
+          <w:numId w:val="2"/>
+        </w:numPr>
+        <w:rPr>
+          <w:lang w:val="en-US"/>
+        </w:rPr>
+      </w:pPr>
       <w:r>
         <w:rPr>
           <w:lang w:val="en-US"/>
@@ -1896,7 +2272,21 @@
           <w:i/>
           <w:lang w:val="en-US"/>
         </w:rPr>
-        <w:t xml:space="preserve">&lt;all </w:t>
+        <w:t>&lt;</w:t>
+      </w:r>
+      <w:r>
+        <w:rPr>
+          <w:i/>
+          <w:lang w:val="en-US"/>
+        </w:rPr>
+        <w:t>many</w:t>
+      </w:r>
+      <w:r>
+        <w:rPr>
+          <w:i/>
+          <w:lang w:val="en-US"/>
+        </w:rPr>
+        <w:t xml:space="preserve"> </w:t>
       </w:r>
       <w:proofErr w:type="spellStart"/>
       <w:r>
@@ -1926,14 +2316,26 @@
           <w:lang w:val="en-US"/>
         </w:rPr>
       </w:pPr>
+      <w:r>
+        <w:rPr>
+          <w:lang w:val="en-US"/>
+        </w:rPr>
+        <w:t>Lift</w:t>
+      </w:r>
+      <w:r>
+        <w:rPr>
+          <w:lang w:val="en-US"/>
+        </w:rPr>
+        <w:t xml:space="preserve"> and LiftA2</w:t>
+      </w:r>
+      <w:r>
+        <w:rPr>
+          <w:lang w:val="en-US"/>
+        </w:rPr>
+        <w:t xml:space="preserve"> (as generalizing over all operators)</w:t>
+      </w:r>
       <w:bookmarkStart w:id="0" w:name="_GoBack"/>
       <w:bookmarkEnd w:id="0"/>
-      <w:r>
-        <w:rPr>
-          <w:lang w:val="en-US"/>
-        </w:rPr>
-        <w:t>Lift (as generalizing over all operators)</w:t>
-      </w:r>
     </w:p>
     <w:p>
       <w:pPr>
@@ -2257,6 +2659,7 @@
         <w:rPr>
           <w:lang w:val="en-US"/>
         </w:rPr>
+        <w:lastRenderedPageBreak/>
         <w:t>Net queue length change</w:t>
       </w:r>
     </w:p>
@@ -2347,14 +2750,7 @@
         <w:rPr>
           <w:lang w:val="en-US"/>
         </w:rPr>
-        <w:t xml:space="preserve">The PID controller originally comes from the field of physics and mechanical/electrical engineering and is considered to be the default </w:t>
-      </w:r>
-      <w:r>
-        <w:rPr>
-          <w:lang w:val="en-US"/>
-        </w:rPr>
-        <w:lastRenderedPageBreak/>
-        <w:t xml:space="preserve">controller, given its </w:t>
+        <w:t xml:space="preserve">The PID controller originally comes from the field of physics and mechanical/electrical engineering and is considered to be the default controller, given its </w:t>
       </w:r>
       <w:r>
         <w:rPr>
@@ -2503,7 +2899,7 @@
   <w:abstractNum w:abstractNumId="1">
     <w:nsid w:val="724347D2"/>
     <w:multiLevelType w:val="hybridMultilevel"/>
-    <w:tmpl w:val="18140696"/>
+    <w:tmpl w:val="31CCD2C6"/>
     <w:lvl w:ilvl="0" w:tplc="04130001">
       <w:start w:val="1"/>
       <w:numFmt w:val="bullet"/>

</xml_diff>